<commit_message>
Make corrections in Alexander's diploma
</commit_message>
<xml_diff>
--- a/thesis/Thesis_Alexander_Vasileyko.docx
+++ b/thesis/Thesis_Alexander_Vasileyko.docx
@@ -3279,8 +3279,6 @@
           <w:lang w:val="uk-UA"/>
         </w:rPr>
       </w:pPr>
-      <w:bookmarkStart w:id="3" w:name="_GoBack"/>
-      <w:bookmarkEnd w:id="3"/>
     </w:p>
     <w:p>
       <w:pPr>
@@ -10780,7 +10778,7 @@
           <w:lang w:val="uk-UA"/>
         </w:rPr>
       </w:pPr>
-      <w:bookmarkStart w:id="4" w:name="_Toc483566876"/>
+      <w:bookmarkStart w:id="3" w:name="_Toc483566876"/>
       <w:r>
         <w:rPr>
           <w:lang w:val="uk-UA"/>
@@ -10788,7 +10786,7 @@
         <w:lastRenderedPageBreak/>
         <w:t>ПЕРЕЛІК УМОВНИХ ПОЗНАЧЕНЬ</w:t>
       </w:r>
-      <w:bookmarkEnd w:id="4"/>
+      <w:bookmarkEnd w:id="3"/>
       <w:r>
         <w:rPr>
           <w:lang w:val="uk-UA"/>
@@ -11748,7 +11746,7 @@
           <w:lang w:val="uk-UA"/>
         </w:rPr>
       </w:pPr>
-      <w:bookmarkStart w:id="5" w:name="_Toc483566877"/>
+      <w:bookmarkStart w:id="4" w:name="_Toc483566877"/>
       <w:r>
         <w:rPr>
           <w:lang w:val="uk-UA"/>
@@ -11756,7 +11754,7 @@
         <w:lastRenderedPageBreak/>
         <w:t>ВСТУП</w:t>
       </w:r>
-      <w:bookmarkEnd w:id="5"/>
+      <w:bookmarkEnd w:id="4"/>
     </w:p>
     <w:p>
       <w:pPr>
@@ -12163,7 +12161,7 @@
           <w:lang w:val="uk-UA"/>
         </w:rPr>
       </w:pPr>
-      <w:bookmarkStart w:id="6" w:name="_Toc483566878"/>
+      <w:bookmarkStart w:id="5" w:name="_Toc483566878"/>
       <w:r>
         <w:rPr>
           <w:lang w:val="uk-UA"/>
@@ -12171,7 +12169,7 @@
         <w:lastRenderedPageBreak/>
         <w:t>1 ОГЛЯД ОНТОЛОГІЙ І UML ДІАГРАМ, ІНСТРУМЕНТИ ДЛЯ СТВОРЕННЯ, РЕДАГУВАННЯ ТА АНАЛІЗУ</w:t>
       </w:r>
-      <w:bookmarkEnd w:id="6"/>
+      <w:bookmarkEnd w:id="5"/>
     </w:p>
     <w:p>
       <w:pPr>
@@ -12364,7 +12362,7 @@
         </w:rPr>
         <w:tab/>
       </w:r>
-      <w:bookmarkStart w:id="7" w:name="_Toc483566879"/>
+      <w:bookmarkStart w:id="6" w:name="_Toc483566879"/>
       <w:r>
         <w:rPr>
           <w:rFonts w:eastAsia="Arial Unicode MS" w:cs="Arial Unicode MS"/>
@@ -12372,41 +12370,41 @@
         </w:rPr>
         <w:t>1.1 Онтології</w:t>
       </w:r>
+      <w:bookmarkEnd w:id="6"/>
+    </w:p>
+    <w:p>
+      <w:pPr>
+        <w:pStyle w:val="Default"/>
+        <w:spacing w:line="360" w:lineRule="auto"/>
+        <w:rPr>
+          <w:rFonts w:ascii="Times New Roman" w:eastAsia="Times New Roman" w:hAnsi="Times New Roman" w:cs="Times New Roman"/>
+          <w:sz w:val="28"/>
+          <w:szCs w:val="28"/>
+          <w:lang w:val="uk-UA"/>
+        </w:rPr>
+      </w:pPr>
+    </w:p>
+    <w:p>
+      <w:pPr>
+        <w:pStyle w:val="Paragraph"/>
+        <w:rPr>
+          <w:lang w:val="uk-UA"/>
+        </w:rPr>
+      </w:pPr>
+      <w:r>
+        <w:rPr>
+          <w:lang w:val="uk-UA"/>
+        </w:rPr>
+        <w:tab/>
+      </w:r>
+      <w:bookmarkStart w:id="7" w:name="_Toc483566880"/>
+      <w:r>
+        <w:rPr>
+          <w:lang w:val="uk-UA"/>
+        </w:rPr>
+        <w:t>1.1.1 Визначення</w:t>
+      </w:r>
       <w:bookmarkEnd w:id="7"/>
-    </w:p>
-    <w:p>
-      <w:pPr>
-        <w:pStyle w:val="Default"/>
-        <w:spacing w:line="360" w:lineRule="auto"/>
-        <w:rPr>
-          <w:rFonts w:ascii="Times New Roman" w:eastAsia="Times New Roman" w:hAnsi="Times New Roman" w:cs="Times New Roman"/>
-          <w:sz w:val="28"/>
-          <w:szCs w:val="28"/>
-          <w:lang w:val="uk-UA"/>
-        </w:rPr>
-      </w:pPr>
-    </w:p>
-    <w:p>
-      <w:pPr>
-        <w:pStyle w:val="Paragraph"/>
-        <w:rPr>
-          <w:lang w:val="uk-UA"/>
-        </w:rPr>
-      </w:pPr>
-      <w:r>
-        <w:rPr>
-          <w:lang w:val="uk-UA"/>
-        </w:rPr>
-        <w:tab/>
-      </w:r>
-      <w:bookmarkStart w:id="8" w:name="_Toc483566880"/>
-      <w:r>
-        <w:rPr>
-          <w:lang w:val="uk-UA"/>
-        </w:rPr>
-        <w:t>1.1.1 Визначення</w:t>
-      </w:r>
-      <w:bookmarkEnd w:id="8"/>
     </w:p>
     <w:p>
       <w:pPr>
@@ -12803,14 +12801,14 @@
         <w:lastRenderedPageBreak/>
         <w:tab/>
       </w:r>
-      <w:bookmarkStart w:id="9" w:name="_Toc483566881"/>
+      <w:bookmarkStart w:id="8" w:name="_Toc483566881"/>
       <w:r>
         <w:rPr>
           <w:lang w:val="uk-UA"/>
         </w:rPr>
         <w:t>1.1.2 Типи та призначення</w:t>
       </w:r>
-      <w:bookmarkEnd w:id="9"/>
+      <w:bookmarkEnd w:id="8"/>
     </w:p>
     <w:p>
       <w:pPr>
@@ -13269,7 +13267,7 @@
           <w:lang w:val="uk-UA"/>
         </w:rPr>
       </w:pPr>
-      <w:bookmarkStart w:id="10" w:name="_Toc483566882"/>
+      <w:bookmarkStart w:id="9" w:name="_Toc483566882"/>
       <w:r>
         <w:rPr>
           <w:lang w:val="uk-UA"/>
@@ -13277,7 +13275,7 @@
         <w:lastRenderedPageBreak/>
         <w:t>1.1.3 Мови опису онтологій</w:t>
       </w:r>
-      <w:bookmarkEnd w:id="10"/>
+      <w:bookmarkEnd w:id="9"/>
     </w:p>
     <w:p>
       <w:pPr>
@@ -13549,14 +13547,14 @@
         </w:rPr>
         <w:tab/>
       </w:r>
-      <w:bookmarkStart w:id="11" w:name="_Toc483566883"/>
+      <w:bookmarkStart w:id="10" w:name="_Toc483566883"/>
       <w:r>
         <w:rPr>
           <w:lang w:val="uk-UA"/>
         </w:rPr>
         <w:t>1.1.4 OWL, RDF, RDFS</w:t>
       </w:r>
-      <w:bookmarkEnd w:id="11"/>
+      <w:bookmarkEnd w:id="10"/>
     </w:p>
     <w:p>
       <w:pPr>
@@ -14301,7 +14299,7 @@
         </w:rPr>
         <w:tab/>
       </w:r>
-      <w:bookmarkStart w:id="12" w:name="_Toc483566884"/>
+      <w:bookmarkStart w:id="11" w:name="_Toc483566884"/>
       <w:r>
         <w:rPr>
           <w:rFonts w:eastAsia="Arial Unicode MS" w:cs="Arial Unicode MS"/>
@@ -14309,37 +14307,37 @@
         </w:rPr>
         <w:t>1.2  Огляд сучасних інструментів для роботи з онтологіями</w:t>
       </w:r>
+      <w:bookmarkEnd w:id="11"/>
+    </w:p>
+    <w:p>
+      <w:pPr>
+        <w:pStyle w:val="Subheading"/>
+        <w:rPr>
+          <w:lang w:val="uk-UA"/>
+        </w:rPr>
+      </w:pPr>
+    </w:p>
+    <w:p>
+      <w:pPr>
+        <w:pStyle w:val="Paragraph"/>
+        <w:rPr>
+          <w:lang w:val="uk-UA"/>
+        </w:rPr>
+      </w:pPr>
+      <w:r>
+        <w:rPr>
+          <w:lang w:val="uk-UA"/>
+        </w:rPr>
+        <w:tab/>
+      </w:r>
+      <w:bookmarkStart w:id="12" w:name="_Toc483566885"/>
+      <w:r>
+        <w:rPr>
+          <w:lang w:val="uk-UA"/>
+        </w:rPr>
+        <w:t>1.2.1 Інструменти, порівняльні характеристики</w:t>
+      </w:r>
       <w:bookmarkEnd w:id="12"/>
-    </w:p>
-    <w:p>
-      <w:pPr>
-        <w:pStyle w:val="Subheading"/>
-        <w:rPr>
-          <w:lang w:val="uk-UA"/>
-        </w:rPr>
-      </w:pPr>
-    </w:p>
-    <w:p>
-      <w:pPr>
-        <w:pStyle w:val="Paragraph"/>
-        <w:rPr>
-          <w:lang w:val="uk-UA"/>
-        </w:rPr>
-      </w:pPr>
-      <w:r>
-        <w:rPr>
-          <w:lang w:val="uk-UA"/>
-        </w:rPr>
-        <w:tab/>
-      </w:r>
-      <w:bookmarkStart w:id="13" w:name="_Toc483566885"/>
-      <w:r>
-        <w:rPr>
-          <w:lang w:val="uk-UA"/>
-        </w:rPr>
-        <w:t>1.2.1 Інструменти, порівняльні характеристики</w:t>
-      </w:r>
-      <w:bookmarkEnd w:id="13"/>
     </w:p>
     <w:p>
       <w:pPr>
@@ -14427,14 +14425,14 @@
         </w:rPr>
         <w:tab/>
       </w:r>
-      <w:bookmarkStart w:id="14" w:name="_Toc483566886"/>
+      <w:bookmarkStart w:id="13" w:name="_Toc483566886"/>
       <w:r>
         <w:rPr>
           <w:lang w:val="uk-UA"/>
         </w:rPr>
         <w:t>1.2.2 Protégé як найбільш відомий і використовуваний інструмент</w:t>
       </w:r>
-      <w:bookmarkEnd w:id="14"/>
+      <w:bookmarkEnd w:id="13"/>
     </w:p>
     <w:p>
       <w:pPr>
@@ -14582,7 +14580,7 @@
         </w:rPr>
         <w:tab/>
       </w:r>
-      <w:bookmarkStart w:id="15" w:name="_Toc483566887"/>
+      <w:bookmarkStart w:id="14" w:name="_Toc483566887"/>
       <w:r>
         <w:rPr>
           <w:rFonts w:eastAsia="Arial Unicode MS" w:cs="Arial Unicode MS"/>
@@ -14590,7 +14588,7 @@
         </w:rPr>
         <w:t>1.3  Існуючі підходи для відображення різниці між онтологіями</w:t>
       </w:r>
-      <w:bookmarkEnd w:id="15"/>
+      <w:bookmarkEnd w:id="14"/>
     </w:p>
     <w:p>
       <w:pPr>
@@ -14619,14 +14617,14 @@
         </w:rPr>
         <w:tab/>
       </w:r>
-      <w:bookmarkStart w:id="16" w:name="_Toc483566888"/>
+      <w:bookmarkStart w:id="15" w:name="_Toc483566888"/>
       <w:r>
         <w:rPr>
           <w:lang w:val="uk-UA"/>
         </w:rPr>
         <w:t>1.3.1 Теоретичні відомості</w:t>
       </w:r>
-      <w:bookmarkEnd w:id="16"/>
+      <w:bookmarkEnd w:id="15"/>
     </w:p>
     <w:p>
       <w:pPr>
@@ -14767,14 +14765,14 @@
         </w:rPr>
         <w:tab/>
       </w:r>
-      <w:bookmarkStart w:id="17" w:name="_Toc483566889"/>
+      <w:bookmarkStart w:id="16" w:name="_Toc483566889"/>
       <w:r>
         <w:rPr>
           <w:lang w:val="uk-UA"/>
         </w:rPr>
         <w:t>1.3.2 Приклади існуючих рішень</w:t>
       </w:r>
-      <w:bookmarkEnd w:id="17"/>
+      <w:bookmarkEnd w:id="16"/>
     </w:p>
     <w:p>
       <w:pPr>
@@ -14918,14 +14916,14 @@
         </w:rPr>
         <w:tab/>
       </w:r>
-      <w:bookmarkStart w:id="18" w:name="_Toc483566890"/>
+      <w:bookmarkStart w:id="17" w:name="_Toc483566890"/>
       <w:r>
         <w:rPr>
           <w:lang w:val="uk-UA"/>
         </w:rPr>
         <w:t>1.3.3 Protégé prompt plugin</w:t>
       </w:r>
-      <w:bookmarkEnd w:id="18"/>
+      <w:bookmarkEnd w:id="17"/>
     </w:p>
     <w:p>
       <w:pPr>
@@ -15412,7 +15410,7 @@
         </w:rPr>
         <w:tab/>
       </w:r>
-      <w:bookmarkStart w:id="19" w:name="_Toc483566891"/>
+      <w:bookmarkStart w:id="18" w:name="_Toc483566891"/>
       <w:r>
         <w:rPr>
           <w:rFonts w:eastAsia="Arial Unicode MS" w:cs="Arial Unicode MS"/>
@@ -15420,42 +15418,42 @@
         </w:rPr>
         <w:t>1.4 Unified Modeling Language та UML діаграми</w:t>
       </w:r>
+      <w:bookmarkEnd w:id="18"/>
+    </w:p>
+    <w:p>
+      <w:pPr>
+        <w:pStyle w:val="Body"/>
+        <w:spacing w:line="360" w:lineRule="auto"/>
+        <w:rPr>
+          <w:rFonts w:ascii="Times New Roman" w:eastAsia="Times New Roman" w:hAnsi="Times New Roman" w:cs="Times New Roman"/>
+          <w:bCs/>
+          <w:sz w:val="28"/>
+          <w:szCs w:val="28"/>
+          <w:lang w:val="uk-UA"/>
+        </w:rPr>
+      </w:pPr>
+    </w:p>
+    <w:p>
+      <w:pPr>
+        <w:pStyle w:val="Paragraph"/>
+        <w:rPr>
+          <w:lang w:val="uk-UA"/>
+        </w:rPr>
+      </w:pPr>
+      <w:r>
+        <w:rPr>
+          <w:lang w:val="uk-UA"/>
+        </w:rPr>
+        <w:tab/>
+      </w:r>
+      <w:bookmarkStart w:id="19" w:name="_Toc483566892"/>
+      <w:r>
+        <w:rPr>
+          <w:lang w:val="uk-UA"/>
+        </w:rPr>
+        <w:t>1.4.1 Опис мови UML</w:t>
+      </w:r>
       <w:bookmarkEnd w:id="19"/>
-    </w:p>
-    <w:p>
-      <w:pPr>
-        <w:pStyle w:val="Body"/>
-        <w:spacing w:line="360" w:lineRule="auto"/>
-        <w:rPr>
-          <w:rFonts w:ascii="Times New Roman" w:eastAsia="Times New Roman" w:hAnsi="Times New Roman" w:cs="Times New Roman"/>
-          <w:bCs/>
-          <w:sz w:val="28"/>
-          <w:szCs w:val="28"/>
-          <w:lang w:val="uk-UA"/>
-        </w:rPr>
-      </w:pPr>
-    </w:p>
-    <w:p>
-      <w:pPr>
-        <w:pStyle w:val="Paragraph"/>
-        <w:rPr>
-          <w:lang w:val="uk-UA"/>
-        </w:rPr>
-      </w:pPr>
-      <w:r>
-        <w:rPr>
-          <w:lang w:val="uk-UA"/>
-        </w:rPr>
-        <w:tab/>
-      </w:r>
-      <w:bookmarkStart w:id="20" w:name="_Toc483566892"/>
-      <w:r>
-        <w:rPr>
-          <w:lang w:val="uk-UA"/>
-        </w:rPr>
-        <w:t>1.4.1 Опис мови UML</w:t>
-      </w:r>
-      <w:bookmarkEnd w:id="20"/>
     </w:p>
     <w:p>
       <w:pPr>
@@ -15595,14 +15593,14 @@
         </w:rPr>
         <w:tab/>
       </w:r>
-      <w:bookmarkStart w:id="21" w:name="_Toc483566893"/>
+      <w:bookmarkStart w:id="20" w:name="_Toc483566893"/>
       <w:r>
         <w:rPr>
           <w:lang w:val="uk-UA"/>
         </w:rPr>
         <w:t>1.4.2 Види UML діаграм</w:t>
       </w:r>
-      <w:bookmarkEnd w:id="21"/>
+      <w:bookmarkEnd w:id="20"/>
     </w:p>
     <w:p>
       <w:pPr>
@@ -16394,14 +16392,14 @@
         <w:lastRenderedPageBreak/>
         <w:tab/>
       </w:r>
-      <w:bookmarkStart w:id="22" w:name="_Toc483566894"/>
+      <w:bookmarkStart w:id="21" w:name="_Toc483566894"/>
       <w:r>
         <w:rPr>
           <w:lang w:val="uk-UA"/>
         </w:rPr>
         <w:t>1.4.3 Отримання результатів парсингу тексту у вигляді діаграми класів</w:t>
       </w:r>
-      <w:bookmarkEnd w:id="22"/>
+      <w:bookmarkEnd w:id="21"/>
     </w:p>
     <w:p>
       <w:pPr>
@@ -16488,7 +16486,7 @@
         </w:rPr>
         <w:tab/>
       </w:r>
-      <w:bookmarkStart w:id="23" w:name="_Toc483566895"/>
+      <w:bookmarkStart w:id="22" w:name="_Toc483566895"/>
       <w:r>
         <w:rPr>
           <w:rFonts w:eastAsia="Arial Unicode MS" w:cs="Arial Unicode MS"/>
@@ -16496,42 +16494,42 @@
         </w:rPr>
         <w:t>1.5 Огляд існуючих інструментів для роботи з UML діаграмами</w:t>
       </w:r>
+      <w:bookmarkEnd w:id="22"/>
+    </w:p>
+    <w:p>
+      <w:pPr>
+        <w:pStyle w:val="Body"/>
+        <w:spacing w:line="360" w:lineRule="auto"/>
+        <w:jc w:val="both"/>
+        <w:rPr>
+          <w:rFonts w:ascii="Times New Roman" w:eastAsia="Times New Roman" w:hAnsi="Times New Roman" w:cs="Times New Roman"/>
+          <w:sz w:val="28"/>
+          <w:szCs w:val="28"/>
+          <w:lang w:val="uk-UA"/>
+        </w:rPr>
+      </w:pPr>
+    </w:p>
+    <w:p>
+      <w:pPr>
+        <w:pStyle w:val="Paragraph"/>
+        <w:rPr>
+          <w:lang w:val="uk-UA"/>
+        </w:rPr>
+      </w:pPr>
+      <w:r>
+        <w:rPr>
+          <w:lang w:val="uk-UA"/>
+        </w:rPr>
+        <w:tab/>
+      </w:r>
+      <w:bookmarkStart w:id="23" w:name="_Toc483566896"/>
+      <w:r>
+        <w:rPr>
+          <w:lang w:val="uk-UA"/>
+        </w:rPr>
+        <w:t>1.5.1 Короткий перелік найбільш популярних редакторів на сьогодні</w:t>
+      </w:r>
       <w:bookmarkEnd w:id="23"/>
-    </w:p>
-    <w:p>
-      <w:pPr>
-        <w:pStyle w:val="Body"/>
-        <w:spacing w:line="360" w:lineRule="auto"/>
-        <w:jc w:val="both"/>
-        <w:rPr>
-          <w:rFonts w:ascii="Times New Roman" w:eastAsia="Times New Roman" w:hAnsi="Times New Roman" w:cs="Times New Roman"/>
-          <w:sz w:val="28"/>
-          <w:szCs w:val="28"/>
-          <w:lang w:val="uk-UA"/>
-        </w:rPr>
-      </w:pPr>
-    </w:p>
-    <w:p>
-      <w:pPr>
-        <w:pStyle w:val="Paragraph"/>
-        <w:rPr>
-          <w:lang w:val="uk-UA"/>
-        </w:rPr>
-      </w:pPr>
-      <w:r>
-        <w:rPr>
-          <w:lang w:val="uk-UA"/>
-        </w:rPr>
-        <w:tab/>
-      </w:r>
-      <w:bookmarkStart w:id="24" w:name="_Toc483566896"/>
-      <w:r>
-        <w:rPr>
-          <w:lang w:val="uk-UA"/>
-        </w:rPr>
-        <w:t>1.5.1 Короткий перелік найбільш популярних редакторів на сьогодні</w:t>
-      </w:r>
-      <w:bookmarkEnd w:id="24"/>
     </w:p>
     <w:p>
       <w:pPr>
@@ -16706,14 +16704,14 @@
         <w:lastRenderedPageBreak/>
         <w:tab/>
       </w:r>
-      <w:bookmarkStart w:id="25" w:name="_Toc483566897"/>
+      <w:bookmarkStart w:id="24" w:name="_Toc483566897"/>
       <w:r>
         <w:rPr>
           <w:lang w:val="uk-UA"/>
         </w:rPr>
         <w:t>1.5.2 Порівняльні характеристики</w:t>
       </w:r>
-      <w:bookmarkEnd w:id="25"/>
+      <w:bookmarkEnd w:id="24"/>
     </w:p>
     <w:p>
       <w:pPr>
@@ -18295,14 +18293,14 @@
         <w:lastRenderedPageBreak/>
         <w:tab/>
       </w:r>
-      <w:bookmarkStart w:id="26" w:name="_Toc483566898"/>
+      <w:bookmarkStart w:id="25" w:name="_Toc483566898"/>
       <w:r>
         <w:rPr>
           <w:lang w:val="uk-UA"/>
         </w:rPr>
         <w:t>1.5.3 ArgoUML і причина вибору</w:t>
       </w:r>
-      <w:bookmarkEnd w:id="26"/>
+      <w:bookmarkEnd w:id="25"/>
     </w:p>
     <w:p>
       <w:pPr>
@@ -18448,7 +18446,7 @@
         </w:rPr>
         <w:tab/>
       </w:r>
-      <w:bookmarkStart w:id="27" w:name="_Toc483566899"/>
+      <w:bookmarkStart w:id="26" w:name="_Toc483566899"/>
       <w:r>
         <w:rPr>
           <w:rFonts w:eastAsia="Arial Unicode MS" w:cs="Arial Unicode MS"/>
@@ -18456,7 +18454,7 @@
         </w:rPr>
         <w:t>1.6. Висновок</w:t>
       </w:r>
-      <w:bookmarkEnd w:id="27"/>
+      <w:bookmarkEnd w:id="26"/>
     </w:p>
     <w:p>
       <w:pPr>
@@ -18545,7 +18543,7 @@
           <w:lang w:val="uk-UA"/>
         </w:rPr>
       </w:pPr>
-      <w:bookmarkStart w:id="28" w:name="_Toc483566900"/>
+      <w:bookmarkStart w:id="27" w:name="_Toc483566900"/>
       <w:r>
         <w:rPr>
           <w:lang w:val="uk-UA"/>
@@ -18553,7 +18551,7 @@
         <w:lastRenderedPageBreak/>
         <w:t>2 РОЗШИРЕННЯ ГРАФІЧНОГО РЕДАКТОРА ARGOUML,  ВПРОВАДЖЕННЯ МЕХАНІЗМУ КОНВЕРТАЦІЇ UML В OWL</w:t>
       </w:r>
-      <w:bookmarkEnd w:id="28"/>
+      <w:bookmarkEnd w:id="27"/>
     </w:p>
     <w:p>
       <w:pPr>
@@ -18863,7 +18861,7 @@
         </w:rPr>
         <w:tab/>
       </w:r>
-      <w:bookmarkStart w:id="29" w:name="_Toc483566901"/>
+      <w:bookmarkStart w:id="28" w:name="_Toc483566901"/>
       <w:r>
         <w:rPr>
           <w:rFonts w:eastAsia="Arial Unicode MS" w:cs="Arial Unicode MS"/>
@@ -18871,38 +18869,38 @@
         </w:rPr>
         <w:t>2.1 Опис розширення ArgoUML з урахуванням особливостей редактора</w:t>
       </w:r>
+      <w:bookmarkEnd w:id="28"/>
+    </w:p>
+    <w:p>
+      <w:pPr>
+        <w:pStyle w:val="Subheading"/>
+        <w:rPr>
+          <w:lang w:val="uk-UA"/>
+        </w:rPr>
+      </w:pPr>
+    </w:p>
+    <w:p>
+      <w:pPr>
+        <w:pStyle w:val="Subheading"/>
+        <w:rPr>
+          <w:lang w:val="uk-UA"/>
+        </w:rPr>
+      </w:pPr>
+      <w:r>
+        <w:rPr>
+          <w:lang w:val="uk-UA"/>
+        </w:rPr>
+        <w:tab/>
+      </w:r>
+      <w:bookmarkStart w:id="29" w:name="_Toc483566902"/>
+      <w:r>
+        <w:rPr>
+          <w:rFonts w:eastAsia="Arial Unicode MS" w:cs="Arial Unicode MS"/>
+          <w:lang w:val="uk-UA"/>
+        </w:rPr>
+        <w:t>2.1.1 Дослідження коду і пошук можливостей розширення редактора</w:t>
+      </w:r>
       <w:bookmarkEnd w:id="29"/>
-    </w:p>
-    <w:p>
-      <w:pPr>
-        <w:pStyle w:val="Subheading"/>
-        <w:rPr>
-          <w:lang w:val="uk-UA"/>
-        </w:rPr>
-      </w:pPr>
-    </w:p>
-    <w:p>
-      <w:pPr>
-        <w:pStyle w:val="Subheading"/>
-        <w:rPr>
-          <w:lang w:val="uk-UA"/>
-        </w:rPr>
-      </w:pPr>
-      <w:r>
-        <w:rPr>
-          <w:lang w:val="uk-UA"/>
-        </w:rPr>
-        <w:tab/>
-      </w:r>
-      <w:bookmarkStart w:id="30" w:name="_Toc483566902"/>
-      <w:r>
-        <w:rPr>
-          <w:rFonts w:eastAsia="Arial Unicode MS" w:cs="Arial Unicode MS"/>
-          <w:lang w:val="uk-UA"/>
-        </w:rPr>
-        <w:t>2.1.1 Дослідження коду і пошук можливостей розширення редактора</w:t>
-      </w:r>
-      <w:bookmarkEnd w:id="30"/>
     </w:p>
     <w:p>
       <w:pPr>
@@ -20469,14 +20467,14 @@
         <w:lastRenderedPageBreak/>
         <w:tab/>
       </w:r>
-      <w:bookmarkStart w:id="31" w:name="_Toc483566903"/>
+      <w:bookmarkStart w:id="30" w:name="_Toc483566903"/>
       <w:r>
         <w:rPr>
           <w:lang w:val="uk-UA"/>
         </w:rPr>
         <w:t>2.1.2 Пошук відповідної бібліотеки для конвертації UML діаграми в OWL формат</w:t>
       </w:r>
-      <w:bookmarkEnd w:id="31"/>
+      <w:bookmarkEnd w:id="30"/>
     </w:p>
     <w:p>
       <w:pPr>
@@ -20565,14 +20563,14 @@
         </w:rPr>
         <w:tab/>
       </w:r>
-      <w:bookmarkStart w:id="32" w:name="_Toc483566904"/>
+      <w:bookmarkStart w:id="31" w:name="_Toc483566904"/>
       <w:r>
         <w:rPr>
           <w:lang w:val="uk-UA"/>
         </w:rPr>
         <w:t>2.1.3 Apache Jena як засіб конвертації у OWL</w:t>
       </w:r>
-      <w:bookmarkEnd w:id="32"/>
+      <w:bookmarkEnd w:id="31"/>
     </w:p>
     <w:p>
       <w:pPr>
@@ -20819,14 +20817,14 @@
         <w:lastRenderedPageBreak/>
         <w:tab/>
       </w:r>
-      <w:bookmarkStart w:id="33" w:name="_Toc483566905"/>
+      <w:bookmarkStart w:id="32" w:name="_Toc483566905"/>
       <w:r>
         <w:rPr>
           <w:lang w:val="uk-UA"/>
         </w:rPr>
         <w:t>2.1.4 Пошук шляху розширення з урахуванням поточної архітектури та дотриманням методичних рекомендацій ArgoUML</w:t>
       </w:r>
-      <w:bookmarkEnd w:id="33"/>
+      <w:bookmarkEnd w:id="32"/>
     </w:p>
     <w:p>
       <w:pPr>
@@ -21137,14 +21135,14 @@
           <w:lang w:val="uk-UA"/>
         </w:rPr>
       </w:pPr>
-      <w:bookmarkStart w:id="34" w:name="_Toc483566906"/>
+      <w:bookmarkStart w:id="33" w:name="_Toc483566906"/>
       <w:r>
         <w:rPr>
           <w:lang w:val="uk-UA"/>
         </w:rPr>
         <w:t>2.1.5 Опис проблем при розширенні ArgoUML і спробі впровадження 3rd party бібліотек</w:t>
       </w:r>
-      <w:bookmarkEnd w:id="34"/>
+      <w:bookmarkEnd w:id="33"/>
     </w:p>
     <w:p>
       <w:pPr>
@@ -21296,7 +21294,7 @@
           <w:lang w:val="uk-UA"/>
         </w:rPr>
       </w:pPr>
-      <w:bookmarkStart w:id="35" w:name="_Toc483566907"/>
+      <w:bookmarkStart w:id="34" w:name="_Toc483566907"/>
       <w:r>
         <w:rPr>
           <w:rFonts w:eastAsia="Arial Unicode MS" w:cs="Arial Unicode MS"/>
@@ -21305,12 +21303,166 @@
         <w:lastRenderedPageBreak/>
         <w:t>2.2 Розробка алгоритму конвертації UML в OWL</w:t>
       </w:r>
+      <w:bookmarkEnd w:id="34"/>
+    </w:p>
+    <w:p>
+      <w:pPr>
+        <w:pStyle w:val="Body"/>
+        <w:spacing w:line="360" w:lineRule="auto"/>
+        <w:rPr>
+          <w:rFonts w:ascii="Times New Roman" w:eastAsia="Times New Roman" w:hAnsi="Times New Roman" w:cs="Times New Roman"/>
+          <w:sz w:val="28"/>
+          <w:szCs w:val="28"/>
+          <w:lang w:val="uk-UA"/>
+        </w:rPr>
+      </w:pPr>
+    </w:p>
+    <w:p>
+      <w:pPr>
+        <w:pStyle w:val="Paragraph"/>
+        <w:rPr>
+          <w:lang w:val="uk-UA"/>
+        </w:rPr>
+      </w:pPr>
+      <w:r>
+        <w:rPr>
+          <w:lang w:val="uk-UA"/>
+        </w:rPr>
+        <w:tab/>
+      </w:r>
+      <w:bookmarkStart w:id="35" w:name="_Toc483566908"/>
+      <w:r>
+        <w:rPr>
+          <w:lang w:val="uk-UA"/>
+        </w:rPr>
+        <w:t>2.2.1 Дослідження можливостей Apache Jena</w:t>
+      </w:r>
       <w:bookmarkEnd w:id="35"/>
     </w:p>
     <w:p>
       <w:pPr>
         <w:pStyle w:val="Body"/>
         <w:spacing w:line="360" w:lineRule="auto"/>
+        <w:jc w:val="both"/>
+        <w:rPr>
+          <w:rFonts w:ascii="Times New Roman" w:eastAsia="Times New Roman" w:hAnsi="Times New Roman" w:cs="Times New Roman"/>
+          <w:sz w:val="28"/>
+          <w:szCs w:val="28"/>
+          <w:lang w:val="uk-UA"/>
+        </w:rPr>
+      </w:pPr>
+    </w:p>
+    <w:p>
+      <w:pPr>
+        <w:pStyle w:val="Body"/>
+        <w:spacing w:line="360" w:lineRule="auto"/>
+        <w:jc w:val="both"/>
+        <w:rPr>
+          <w:rFonts w:ascii="Times New Roman" w:eastAsia="Times New Roman" w:hAnsi="Times New Roman" w:cs="Times New Roman"/>
+          <w:sz w:val="28"/>
+          <w:szCs w:val="28"/>
+          <w:lang w:val="uk-UA"/>
+        </w:rPr>
+      </w:pPr>
+      <w:r>
+        <w:rPr>
+          <w:rFonts w:ascii="Times New Roman" w:eastAsia="Times New Roman" w:hAnsi="Times New Roman" w:cs="Times New Roman"/>
+          <w:sz w:val="28"/>
+          <w:szCs w:val="28"/>
+          <w:lang w:val="uk-UA"/>
+        </w:rPr>
+        <w:tab/>
+      </w:r>
+      <w:r>
+        <w:rPr>
+          <w:rFonts w:ascii="Times New Roman" w:hAnsi="Times New Roman"/>
+          <w:sz w:val="28"/>
+          <w:szCs w:val="28"/>
+          <w:lang w:val="uk-UA"/>
+        </w:rPr>
+        <w:t>Перед початком роботи з бібліотекою Apache Jena необхідно було провести детальний аналіз її можливостей. Була проведена робота з пошуку документації для Apache Jena. Багато часу було виділено на дослідження прикладного програмного інтерфейсу (API). Також не менш важливим фактором виявився пошук існуючих прикладів коду [18] та розуміння основних підходів для роботи з ним.</w:t>
+      </w:r>
+    </w:p>
+    <w:p>
+      <w:pPr>
+        <w:pStyle w:val="Body"/>
+        <w:spacing w:line="360" w:lineRule="auto"/>
+        <w:jc w:val="both"/>
+        <w:rPr>
+          <w:rFonts w:ascii="Times New Roman" w:eastAsia="Times New Roman" w:hAnsi="Times New Roman" w:cs="Times New Roman"/>
+          <w:sz w:val="28"/>
+          <w:szCs w:val="28"/>
+          <w:lang w:val="uk-UA"/>
+        </w:rPr>
+      </w:pPr>
+      <w:r>
+        <w:rPr>
+          <w:rFonts w:ascii="Times New Roman" w:eastAsia="Times New Roman" w:hAnsi="Times New Roman" w:cs="Times New Roman"/>
+          <w:sz w:val="28"/>
+          <w:szCs w:val="28"/>
+          <w:lang w:val="uk-UA"/>
+        </w:rPr>
+        <w:tab/>
+        <w:t>Детальне</w:t>
+      </w:r>
+      <w:r>
+        <w:rPr>
+          <w:rFonts w:ascii="Times New Roman" w:hAnsi="Times New Roman"/>
+          <w:sz w:val="28"/>
+          <w:szCs w:val="28"/>
+          <w:lang w:val="uk-UA"/>
+        </w:rPr>
+        <w:t xml:space="preserve"> дослідження та вивчення можливостей Jena проводилося шляхом спроб та помилок.</w:t>
+      </w:r>
+    </w:p>
+    <w:p>
+      <w:pPr>
+        <w:pStyle w:val="Body"/>
+        <w:spacing w:line="360" w:lineRule="auto"/>
+        <w:jc w:val="both"/>
+        <w:rPr>
+          <w:rFonts w:ascii="Times New Roman" w:eastAsia="Times New Roman" w:hAnsi="Times New Roman" w:cs="Times New Roman"/>
+          <w:sz w:val="28"/>
+          <w:szCs w:val="28"/>
+          <w:lang w:val="uk-UA"/>
+        </w:rPr>
+      </w:pPr>
+      <w:r>
+        <w:rPr>
+          <w:rFonts w:ascii="Times New Roman" w:eastAsia="Times New Roman" w:hAnsi="Times New Roman" w:cs="Times New Roman"/>
+          <w:sz w:val="28"/>
+          <w:szCs w:val="28"/>
+          <w:lang w:val="uk-UA"/>
+        </w:rPr>
+        <w:tab/>
+        <w:t>Першими</w:t>
+      </w:r>
+      <w:r>
+        <w:rPr>
+          <w:rFonts w:ascii="Times New Roman" w:hAnsi="Times New Roman"/>
+          <w:sz w:val="28"/>
+          <w:szCs w:val="28"/>
+          <w:lang w:val="uk-UA"/>
+        </w:rPr>
+        <w:t xml:space="preserve"> результатами роботи з бібліотекою Jena було створення об’єкту OntoModel та можливість експорту цієї моделі у формат RDF, а згодом і проведення конвертації у формат OWL.</w:t>
+      </w:r>
+    </w:p>
+    <w:p>
+      <w:pPr>
+        <w:pStyle w:val="Body"/>
+        <w:spacing w:line="360" w:lineRule="auto"/>
+        <w:rPr>
+          <w:rFonts w:ascii="Times New Roman" w:eastAsia="Times New Roman" w:hAnsi="Times New Roman" w:cs="Times New Roman"/>
+          <w:sz w:val="28"/>
+          <w:szCs w:val="28"/>
+          <w:lang w:val="uk-UA"/>
+        </w:rPr>
+      </w:pPr>
+    </w:p>
+    <w:p>
+      <w:pPr>
+        <w:pStyle w:val="Body"/>
+        <w:spacing w:line="360" w:lineRule="auto"/>
         <w:rPr>
           <w:rFonts w:ascii="Times New Roman" w:eastAsia="Times New Roman" w:hAnsi="Times New Roman" w:cs="Times New Roman"/>
           <w:sz w:val="28"/>
@@ -21332,168 +21484,14 @@
         </w:rPr>
         <w:tab/>
       </w:r>
-      <w:bookmarkStart w:id="36" w:name="_Toc483566908"/>
-      <w:r>
-        <w:rPr>
-          <w:lang w:val="uk-UA"/>
-        </w:rPr>
-        <w:t>2.2.1 Дослідження можливостей Apache Jena</w:t>
+      <w:bookmarkStart w:id="36" w:name="_Toc483566909"/>
+      <w:r>
+        <w:rPr>
+          <w:lang w:val="uk-UA"/>
+        </w:rPr>
+        <w:t>2.2.2 Дослідження об'єктів даних (фігур), а також їх особливостей в ArgoUML</w:t>
       </w:r>
       <w:bookmarkEnd w:id="36"/>
-    </w:p>
-    <w:p>
-      <w:pPr>
-        <w:pStyle w:val="Body"/>
-        <w:spacing w:line="360" w:lineRule="auto"/>
-        <w:jc w:val="both"/>
-        <w:rPr>
-          <w:rFonts w:ascii="Times New Roman" w:eastAsia="Times New Roman" w:hAnsi="Times New Roman" w:cs="Times New Roman"/>
-          <w:sz w:val="28"/>
-          <w:szCs w:val="28"/>
-          <w:lang w:val="uk-UA"/>
-        </w:rPr>
-      </w:pPr>
-    </w:p>
-    <w:p>
-      <w:pPr>
-        <w:pStyle w:val="Body"/>
-        <w:spacing w:line="360" w:lineRule="auto"/>
-        <w:jc w:val="both"/>
-        <w:rPr>
-          <w:rFonts w:ascii="Times New Roman" w:eastAsia="Times New Roman" w:hAnsi="Times New Roman" w:cs="Times New Roman"/>
-          <w:sz w:val="28"/>
-          <w:szCs w:val="28"/>
-          <w:lang w:val="uk-UA"/>
-        </w:rPr>
-      </w:pPr>
-      <w:r>
-        <w:rPr>
-          <w:rFonts w:ascii="Times New Roman" w:eastAsia="Times New Roman" w:hAnsi="Times New Roman" w:cs="Times New Roman"/>
-          <w:sz w:val="28"/>
-          <w:szCs w:val="28"/>
-          <w:lang w:val="uk-UA"/>
-        </w:rPr>
-        <w:tab/>
-      </w:r>
-      <w:r>
-        <w:rPr>
-          <w:rFonts w:ascii="Times New Roman" w:hAnsi="Times New Roman"/>
-          <w:sz w:val="28"/>
-          <w:szCs w:val="28"/>
-          <w:lang w:val="uk-UA"/>
-        </w:rPr>
-        <w:t>Перед початком роботи з бібліотекою Apache Jena необхідно було провести детальний аналіз її можливостей. Була проведена робота з пошуку документації для Apache Jena. Багато часу було виділено на дослідження прикладного програмного інтерфейсу (API). Також не менш важливим фактором виявився пошук існуючих прикладів коду [18] та розуміння основних підходів для роботи з ним.</w:t>
-      </w:r>
-    </w:p>
-    <w:p>
-      <w:pPr>
-        <w:pStyle w:val="Body"/>
-        <w:spacing w:line="360" w:lineRule="auto"/>
-        <w:jc w:val="both"/>
-        <w:rPr>
-          <w:rFonts w:ascii="Times New Roman" w:eastAsia="Times New Roman" w:hAnsi="Times New Roman" w:cs="Times New Roman"/>
-          <w:sz w:val="28"/>
-          <w:szCs w:val="28"/>
-          <w:lang w:val="uk-UA"/>
-        </w:rPr>
-      </w:pPr>
-      <w:r>
-        <w:rPr>
-          <w:rFonts w:ascii="Times New Roman" w:eastAsia="Times New Roman" w:hAnsi="Times New Roman" w:cs="Times New Roman"/>
-          <w:sz w:val="28"/>
-          <w:szCs w:val="28"/>
-          <w:lang w:val="uk-UA"/>
-        </w:rPr>
-        <w:tab/>
-        <w:t>Детальне</w:t>
-      </w:r>
-      <w:r>
-        <w:rPr>
-          <w:rFonts w:ascii="Times New Roman" w:hAnsi="Times New Roman"/>
-          <w:sz w:val="28"/>
-          <w:szCs w:val="28"/>
-          <w:lang w:val="uk-UA"/>
-        </w:rPr>
-        <w:t xml:space="preserve"> дослідження та вивчення можливостей Jena проводилося шляхом спроб та помилок.</w:t>
-      </w:r>
-    </w:p>
-    <w:p>
-      <w:pPr>
-        <w:pStyle w:val="Body"/>
-        <w:spacing w:line="360" w:lineRule="auto"/>
-        <w:jc w:val="both"/>
-        <w:rPr>
-          <w:rFonts w:ascii="Times New Roman" w:eastAsia="Times New Roman" w:hAnsi="Times New Roman" w:cs="Times New Roman"/>
-          <w:sz w:val="28"/>
-          <w:szCs w:val="28"/>
-          <w:lang w:val="uk-UA"/>
-        </w:rPr>
-      </w:pPr>
-      <w:r>
-        <w:rPr>
-          <w:rFonts w:ascii="Times New Roman" w:eastAsia="Times New Roman" w:hAnsi="Times New Roman" w:cs="Times New Roman"/>
-          <w:sz w:val="28"/>
-          <w:szCs w:val="28"/>
-          <w:lang w:val="uk-UA"/>
-        </w:rPr>
-        <w:tab/>
-        <w:t>Першими</w:t>
-      </w:r>
-      <w:r>
-        <w:rPr>
-          <w:rFonts w:ascii="Times New Roman" w:hAnsi="Times New Roman"/>
-          <w:sz w:val="28"/>
-          <w:szCs w:val="28"/>
-          <w:lang w:val="uk-UA"/>
-        </w:rPr>
-        <w:t xml:space="preserve"> результатами роботи з бібліотекою Jena було створення об’єкту OntoModel та можливість експорту цієї моделі у формат RDF, а згодом і проведення конвертації у формат OWL.</w:t>
-      </w:r>
-    </w:p>
-    <w:p>
-      <w:pPr>
-        <w:pStyle w:val="Body"/>
-        <w:spacing w:line="360" w:lineRule="auto"/>
-        <w:rPr>
-          <w:rFonts w:ascii="Times New Roman" w:eastAsia="Times New Roman" w:hAnsi="Times New Roman" w:cs="Times New Roman"/>
-          <w:sz w:val="28"/>
-          <w:szCs w:val="28"/>
-          <w:lang w:val="uk-UA"/>
-        </w:rPr>
-      </w:pPr>
-    </w:p>
-    <w:p>
-      <w:pPr>
-        <w:pStyle w:val="Body"/>
-        <w:spacing w:line="360" w:lineRule="auto"/>
-        <w:rPr>
-          <w:rFonts w:ascii="Times New Roman" w:eastAsia="Times New Roman" w:hAnsi="Times New Roman" w:cs="Times New Roman"/>
-          <w:sz w:val="28"/>
-          <w:szCs w:val="28"/>
-          <w:lang w:val="uk-UA"/>
-        </w:rPr>
-      </w:pPr>
-    </w:p>
-    <w:p>
-      <w:pPr>
-        <w:pStyle w:val="Paragraph"/>
-        <w:rPr>
-          <w:lang w:val="uk-UA"/>
-        </w:rPr>
-      </w:pPr>
-      <w:r>
-        <w:rPr>
-          <w:lang w:val="uk-UA"/>
-        </w:rPr>
-        <w:tab/>
-      </w:r>
-      <w:bookmarkStart w:id="37" w:name="_Toc483566909"/>
-      <w:r>
-        <w:rPr>
-          <w:lang w:val="uk-UA"/>
-        </w:rPr>
-        <w:t>2.2.2 Дослідження об'єктів даних (фігур), а також їх особливостей в ArgoUML</w:t>
-      </w:r>
-      <w:bookmarkEnd w:id="37"/>
     </w:p>
     <w:p>
       <w:pPr>
@@ -21756,14 +21754,14 @@
         </w:rPr>
         <w:tab/>
       </w:r>
-      <w:bookmarkStart w:id="38" w:name="_Toc483566910"/>
+      <w:bookmarkStart w:id="37" w:name="_Toc483566910"/>
       <w:r>
         <w:rPr>
           <w:lang w:val="uk-UA"/>
         </w:rPr>
         <w:t>2.2.3 Написання алгоритму перетворення ArgoUML діаграм (фігур) у класи і залежності OWL</w:t>
       </w:r>
-      <w:bookmarkEnd w:id="38"/>
+      <w:bookmarkEnd w:id="37"/>
     </w:p>
     <w:p>
       <w:pPr>
@@ -22347,14 +22345,14 @@
         </w:rPr>
         <w:tab/>
       </w:r>
-      <w:bookmarkStart w:id="39" w:name="_Toc483566911"/>
+      <w:bookmarkStart w:id="38" w:name="_Toc483566911"/>
       <w:r>
         <w:rPr>
           <w:lang w:val="uk-UA"/>
         </w:rPr>
         <w:t>2.2.4 Складнощі при розробці алгоритму</w:t>
       </w:r>
-      <w:bookmarkEnd w:id="39"/>
+      <w:bookmarkEnd w:id="38"/>
     </w:p>
     <w:p>
       <w:pPr>
@@ -23084,7 +23082,7 @@
         <w:lastRenderedPageBreak/>
         <w:tab/>
       </w:r>
-      <w:bookmarkStart w:id="40" w:name="_Toc483566912"/>
+      <w:bookmarkStart w:id="39" w:name="_Toc483566912"/>
       <w:r>
         <w:rPr>
           <w:rFonts w:eastAsia="Arial Unicode MS" w:cs="Arial Unicode MS"/>
@@ -23092,7 +23090,7 @@
         </w:rPr>
         <w:t>2.3 Програмна реалізація розширення ArgoUML</w:t>
       </w:r>
-      <w:bookmarkEnd w:id="40"/>
+      <w:bookmarkEnd w:id="39"/>
     </w:p>
     <w:p>
       <w:pPr>
@@ -23121,277 +23119,277 @@
         </w:rPr>
         <w:tab/>
       </w:r>
-      <w:bookmarkStart w:id="41" w:name="_Toc483566913"/>
+      <w:bookmarkStart w:id="40" w:name="_Toc483566913"/>
       <w:r>
         <w:rPr>
           <w:lang w:val="uk-UA"/>
         </w:rPr>
         <w:t>2.3.1 Впровадження бібліотеки Apache Jena</w:t>
       </w:r>
+      <w:bookmarkEnd w:id="40"/>
+    </w:p>
+    <w:p>
+      <w:pPr>
+        <w:pStyle w:val="Body"/>
+        <w:spacing w:line="360" w:lineRule="auto"/>
+        <w:rPr>
+          <w:rFonts w:ascii="Times New Roman" w:eastAsia="Times New Roman" w:hAnsi="Times New Roman" w:cs="Times New Roman"/>
+          <w:sz w:val="28"/>
+          <w:szCs w:val="28"/>
+          <w:lang w:val="uk-UA"/>
+        </w:rPr>
+      </w:pPr>
+    </w:p>
+    <w:p>
+      <w:pPr>
+        <w:pStyle w:val="Body"/>
+        <w:spacing w:line="360" w:lineRule="auto"/>
+        <w:jc w:val="both"/>
+        <w:rPr>
+          <w:rFonts w:ascii="Times New Roman" w:eastAsia="Times New Roman" w:hAnsi="Times New Roman" w:cs="Times New Roman"/>
+          <w:sz w:val="28"/>
+          <w:szCs w:val="28"/>
+          <w:lang w:val="uk-UA"/>
+        </w:rPr>
+      </w:pPr>
+      <w:r>
+        <w:rPr>
+          <w:rFonts w:ascii="Times New Roman" w:eastAsia="Times New Roman" w:hAnsi="Times New Roman" w:cs="Times New Roman"/>
+          <w:sz w:val="28"/>
+          <w:szCs w:val="28"/>
+          <w:lang w:val="uk-UA"/>
+        </w:rPr>
+        <w:tab/>
+      </w:r>
+      <w:r>
+        <w:rPr>
+          <w:rFonts w:ascii="Times New Roman" w:hAnsi="Times New Roman"/>
+          <w:sz w:val="28"/>
+          <w:szCs w:val="28"/>
+          <w:lang w:val="uk-UA"/>
+        </w:rPr>
+        <w:t>Для впровадження бібліотеки Apache Jena був використаний менеджер залежностей Maven. Впровадження бібліотеки Jena було необхідним тільки для модулю argouml-app та argouml-core-model-mdr. Наступний код був доданий у pom.xml цього модулю.</w:t>
+      </w:r>
+    </w:p>
+    <w:p>
+      <w:pPr>
+        <w:pStyle w:val="Default"/>
+        <w:spacing w:line="360" w:lineRule="auto"/>
+        <w:rPr>
+          <w:rFonts w:ascii="Times New Roman" w:eastAsia="Times New Roman" w:hAnsi="Times New Roman" w:cs="Times New Roman"/>
+          <w:sz w:val="28"/>
+          <w:szCs w:val="28"/>
+          <w:lang w:val="uk-UA"/>
+        </w:rPr>
+      </w:pPr>
+    </w:p>
+    <w:p>
+      <w:pPr>
+        <w:pStyle w:val="Default"/>
+        <w:spacing w:line="360" w:lineRule="auto"/>
+        <w:rPr>
+          <w:rFonts w:ascii="Times New Roman" w:eastAsia="Times New Roman" w:hAnsi="Times New Roman" w:cs="Times New Roman"/>
+          <w:sz w:val="28"/>
+          <w:szCs w:val="28"/>
+          <w:lang w:val="uk-UA"/>
+        </w:rPr>
+      </w:pPr>
+      <w:r>
+        <w:rPr>
+          <w:rFonts w:ascii="Times New Roman" w:hAnsi="Times New Roman"/>
+          <w:sz w:val="28"/>
+          <w:szCs w:val="28"/>
+          <w:lang w:val="uk-UA"/>
+        </w:rPr>
+        <w:t>&lt;dependency&gt;</w:t>
+      </w:r>
+    </w:p>
+    <w:p>
+      <w:pPr>
+        <w:pStyle w:val="Default"/>
+        <w:spacing w:line="360" w:lineRule="auto"/>
+        <w:rPr>
+          <w:rFonts w:ascii="Times New Roman" w:eastAsia="Times New Roman" w:hAnsi="Times New Roman" w:cs="Times New Roman"/>
+          <w:sz w:val="28"/>
+          <w:szCs w:val="28"/>
+          <w:lang w:val="uk-UA"/>
+        </w:rPr>
+      </w:pPr>
+      <w:r>
+        <w:rPr>
+          <w:rFonts w:ascii="Times New Roman" w:eastAsia="Times New Roman" w:hAnsi="Times New Roman" w:cs="Times New Roman"/>
+          <w:sz w:val="28"/>
+          <w:szCs w:val="28"/>
+          <w:lang w:val="uk-UA"/>
+        </w:rPr>
+        <w:tab/>
+      </w:r>
+      <w:r>
+        <w:rPr>
+          <w:rFonts w:ascii="Times New Roman" w:hAnsi="Times New Roman"/>
+          <w:sz w:val="28"/>
+          <w:szCs w:val="28"/>
+          <w:lang w:val="uk-UA"/>
+        </w:rPr>
+        <w:t>&lt;groupId&gt;org.apache.jena&lt;/groupId&gt;</w:t>
+      </w:r>
+    </w:p>
+    <w:p>
+      <w:pPr>
+        <w:pStyle w:val="Default"/>
+        <w:spacing w:line="360" w:lineRule="auto"/>
+        <w:rPr>
+          <w:rFonts w:ascii="Times New Roman" w:eastAsia="Times New Roman" w:hAnsi="Times New Roman" w:cs="Times New Roman"/>
+          <w:sz w:val="28"/>
+          <w:szCs w:val="28"/>
+          <w:lang w:val="uk-UA"/>
+        </w:rPr>
+      </w:pPr>
+      <w:r>
+        <w:rPr>
+          <w:rFonts w:ascii="Times New Roman" w:eastAsia="Times New Roman" w:hAnsi="Times New Roman" w:cs="Times New Roman"/>
+          <w:sz w:val="28"/>
+          <w:szCs w:val="28"/>
+          <w:lang w:val="uk-UA"/>
+        </w:rPr>
+        <w:tab/>
+      </w:r>
+      <w:r>
+        <w:rPr>
+          <w:rFonts w:ascii="Times New Roman" w:hAnsi="Times New Roman"/>
+          <w:sz w:val="28"/>
+          <w:szCs w:val="28"/>
+          <w:lang w:val="uk-UA"/>
+        </w:rPr>
+        <w:t>&lt;artifactId&gt;apache-jena-libs&lt;/artifactId&gt;</w:t>
+      </w:r>
+    </w:p>
+    <w:p>
+      <w:pPr>
+        <w:pStyle w:val="Default"/>
+        <w:spacing w:line="360" w:lineRule="auto"/>
+        <w:rPr>
+          <w:rFonts w:ascii="Times New Roman" w:eastAsia="Times New Roman" w:hAnsi="Times New Roman" w:cs="Times New Roman"/>
+          <w:sz w:val="28"/>
+          <w:szCs w:val="28"/>
+          <w:lang w:val="uk-UA"/>
+        </w:rPr>
+      </w:pPr>
+      <w:r>
+        <w:rPr>
+          <w:rFonts w:ascii="Times New Roman" w:eastAsia="Times New Roman" w:hAnsi="Times New Roman" w:cs="Times New Roman"/>
+          <w:sz w:val="28"/>
+          <w:szCs w:val="28"/>
+          <w:lang w:val="uk-UA"/>
+        </w:rPr>
+        <w:tab/>
+      </w:r>
+      <w:r>
+        <w:rPr>
+          <w:rFonts w:ascii="Times New Roman" w:hAnsi="Times New Roman"/>
+          <w:sz w:val="28"/>
+          <w:szCs w:val="28"/>
+          <w:lang w:val="uk-UA"/>
+        </w:rPr>
+        <w:t>&lt;version&gt;3.2.0&lt;/version&gt;</w:t>
+      </w:r>
+    </w:p>
+    <w:p>
+      <w:pPr>
+        <w:pStyle w:val="Default"/>
+        <w:spacing w:line="360" w:lineRule="auto"/>
+        <w:rPr>
+          <w:rFonts w:ascii="Times New Roman" w:eastAsia="Times New Roman" w:hAnsi="Times New Roman" w:cs="Times New Roman"/>
+          <w:sz w:val="28"/>
+          <w:szCs w:val="28"/>
+          <w:lang w:val="uk-UA"/>
+        </w:rPr>
+      </w:pPr>
+      <w:r>
+        <w:rPr>
+          <w:rFonts w:ascii="Times New Roman" w:eastAsia="Times New Roman" w:hAnsi="Times New Roman" w:cs="Times New Roman"/>
+          <w:sz w:val="28"/>
+          <w:szCs w:val="28"/>
+          <w:lang w:val="uk-UA"/>
+        </w:rPr>
+        <w:tab/>
+      </w:r>
+      <w:r>
+        <w:rPr>
+          <w:rFonts w:ascii="Times New Roman" w:hAnsi="Times New Roman"/>
+          <w:sz w:val="28"/>
+          <w:szCs w:val="28"/>
+          <w:lang w:val="uk-UA"/>
+        </w:rPr>
+        <w:t>&lt;type&gt;pom&lt;/type&gt;</w:t>
+      </w:r>
+    </w:p>
+    <w:p>
+      <w:pPr>
+        <w:pStyle w:val="Default"/>
+        <w:spacing w:line="360" w:lineRule="auto"/>
+        <w:rPr>
+          <w:rFonts w:ascii="Times New Roman" w:eastAsia="Times New Roman" w:hAnsi="Times New Roman" w:cs="Times New Roman"/>
+          <w:sz w:val="28"/>
+          <w:szCs w:val="28"/>
+          <w:lang w:val="uk-UA"/>
+        </w:rPr>
+      </w:pPr>
+      <w:r>
+        <w:rPr>
+          <w:rFonts w:ascii="Times New Roman" w:hAnsi="Times New Roman"/>
+          <w:sz w:val="28"/>
+          <w:szCs w:val="28"/>
+          <w:lang w:val="uk-UA"/>
+        </w:rPr>
+        <w:t>&lt;/dependency&gt;</w:t>
+      </w:r>
+    </w:p>
+    <w:p>
+      <w:pPr>
+        <w:pStyle w:val="Default"/>
+        <w:spacing w:line="360" w:lineRule="auto"/>
+        <w:rPr>
+          <w:rFonts w:ascii="Times New Roman" w:eastAsia="Times New Roman" w:hAnsi="Times New Roman" w:cs="Times New Roman"/>
+          <w:sz w:val="28"/>
+          <w:szCs w:val="28"/>
+          <w:lang w:val="uk-UA"/>
+        </w:rPr>
+      </w:pPr>
+    </w:p>
+    <w:p>
+      <w:pPr>
+        <w:pStyle w:val="Default"/>
+        <w:spacing w:line="360" w:lineRule="auto"/>
+        <w:rPr>
+          <w:rFonts w:ascii="Times New Roman" w:eastAsia="Times New Roman" w:hAnsi="Times New Roman" w:cs="Times New Roman"/>
+          <w:sz w:val="28"/>
+          <w:szCs w:val="28"/>
+          <w:lang w:val="uk-UA"/>
+        </w:rPr>
+      </w:pPr>
+    </w:p>
+    <w:p>
+      <w:pPr>
+        <w:pStyle w:val="Paragraph"/>
+        <w:rPr>
+          <w:lang w:val="uk-UA"/>
+        </w:rPr>
+      </w:pPr>
+      <w:r>
+        <w:rPr>
+          <w:lang w:val="uk-UA"/>
+        </w:rPr>
+        <w:tab/>
+      </w:r>
+      <w:bookmarkStart w:id="41" w:name="_Toc483566914"/>
+      <w:r>
+        <w:rPr>
+          <w:lang w:val="uk-UA"/>
+        </w:rPr>
+        <w:t>2.3.2 Встановлення відповідних залежностей і запуск проекту на jdk 8</w:t>
+      </w:r>
       <w:bookmarkEnd w:id="41"/>
-    </w:p>
-    <w:p>
-      <w:pPr>
-        <w:pStyle w:val="Body"/>
-        <w:spacing w:line="360" w:lineRule="auto"/>
-        <w:rPr>
-          <w:rFonts w:ascii="Times New Roman" w:eastAsia="Times New Roman" w:hAnsi="Times New Roman" w:cs="Times New Roman"/>
-          <w:sz w:val="28"/>
-          <w:szCs w:val="28"/>
-          <w:lang w:val="uk-UA"/>
-        </w:rPr>
-      </w:pPr>
-    </w:p>
-    <w:p>
-      <w:pPr>
-        <w:pStyle w:val="Body"/>
-        <w:spacing w:line="360" w:lineRule="auto"/>
-        <w:jc w:val="both"/>
-        <w:rPr>
-          <w:rFonts w:ascii="Times New Roman" w:eastAsia="Times New Roman" w:hAnsi="Times New Roman" w:cs="Times New Roman"/>
-          <w:sz w:val="28"/>
-          <w:szCs w:val="28"/>
-          <w:lang w:val="uk-UA"/>
-        </w:rPr>
-      </w:pPr>
-      <w:r>
-        <w:rPr>
-          <w:rFonts w:ascii="Times New Roman" w:eastAsia="Times New Roman" w:hAnsi="Times New Roman" w:cs="Times New Roman"/>
-          <w:sz w:val="28"/>
-          <w:szCs w:val="28"/>
-          <w:lang w:val="uk-UA"/>
-        </w:rPr>
-        <w:tab/>
-      </w:r>
-      <w:r>
-        <w:rPr>
-          <w:rFonts w:ascii="Times New Roman" w:hAnsi="Times New Roman"/>
-          <w:sz w:val="28"/>
-          <w:szCs w:val="28"/>
-          <w:lang w:val="uk-UA"/>
-        </w:rPr>
-        <w:t>Для впровадження бібліотеки Apache Jena був використаний менеджер залежностей Maven. Впровадження бібліотеки Jena було необхідним тільки для модулю argouml-app та argouml-core-model-mdr. Наступний код був доданий у pom.xml цього модулю.</w:t>
-      </w:r>
-    </w:p>
-    <w:p>
-      <w:pPr>
-        <w:pStyle w:val="Default"/>
-        <w:spacing w:line="360" w:lineRule="auto"/>
-        <w:rPr>
-          <w:rFonts w:ascii="Times New Roman" w:eastAsia="Times New Roman" w:hAnsi="Times New Roman" w:cs="Times New Roman"/>
-          <w:sz w:val="28"/>
-          <w:szCs w:val="28"/>
-          <w:lang w:val="uk-UA"/>
-        </w:rPr>
-      </w:pPr>
-    </w:p>
-    <w:p>
-      <w:pPr>
-        <w:pStyle w:val="Default"/>
-        <w:spacing w:line="360" w:lineRule="auto"/>
-        <w:rPr>
-          <w:rFonts w:ascii="Times New Roman" w:eastAsia="Times New Roman" w:hAnsi="Times New Roman" w:cs="Times New Roman"/>
-          <w:sz w:val="28"/>
-          <w:szCs w:val="28"/>
-          <w:lang w:val="uk-UA"/>
-        </w:rPr>
-      </w:pPr>
-      <w:r>
-        <w:rPr>
-          <w:rFonts w:ascii="Times New Roman" w:hAnsi="Times New Roman"/>
-          <w:sz w:val="28"/>
-          <w:szCs w:val="28"/>
-          <w:lang w:val="uk-UA"/>
-        </w:rPr>
-        <w:t>&lt;dependency&gt;</w:t>
-      </w:r>
-    </w:p>
-    <w:p>
-      <w:pPr>
-        <w:pStyle w:val="Default"/>
-        <w:spacing w:line="360" w:lineRule="auto"/>
-        <w:rPr>
-          <w:rFonts w:ascii="Times New Roman" w:eastAsia="Times New Roman" w:hAnsi="Times New Roman" w:cs="Times New Roman"/>
-          <w:sz w:val="28"/>
-          <w:szCs w:val="28"/>
-          <w:lang w:val="uk-UA"/>
-        </w:rPr>
-      </w:pPr>
-      <w:r>
-        <w:rPr>
-          <w:rFonts w:ascii="Times New Roman" w:eastAsia="Times New Roman" w:hAnsi="Times New Roman" w:cs="Times New Roman"/>
-          <w:sz w:val="28"/>
-          <w:szCs w:val="28"/>
-          <w:lang w:val="uk-UA"/>
-        </w:rPr>
-        <w:tab/>
-      </w:r>
-      <w:r>
-        <w:rPr>
-          <w:rFonts w:ascii="Times New Roman" w:hAnsi="Times New Roman"/>
-          <w:sz w:val="28"/>
-          <w:szCs w:val="28"/>
-          <w:lang w:val="uk-UA"/>
-        </w:rPr>
-        <w:t>&lt;groupId&gt;org.apache.jena&lt;/groupId&gt;</w:t>
-      </w:r>
-    </w:p>
-    <w:p>
-      <w:pPr>
-        <w:pStyle w:val="Default"/>
-        <w:spacing w:line="360" w:lineRule="auto"/>
-        <w:rPr>
-          <w:rFonts w:ascii="Times New Roman" w:eastAsia="Times New Roman" w:hAnsi="Times New Roman" w:cs="Times New Roman"/>
-          <w:sz w:val="28"/>
-          <w:szCs w:val="28"/>
-          <w:lang w:val="uk-UA"/>
-        </w:rPr>
-      </w:pPr>
-      <w:r>
-        <w:rPr>
-          <w:rFonts w:ascii="Times New Roman" w:eastAsia="Times New Roman" w:hAnsi="Times New Roman" w:cs="Times New Roman"/>
-          <w:sz w:val="28"/>
-          <w:szCs w:val="28"/>
-          <w:lang w:val="uk-UA"/>
-        </w:rPr>
-        <w:tab/>
-      </w:r>
-      <w:r>
-        <w:rPr>
-          <w:rFonts w:ascii="Times New Roman" w:hAnsi="Times New Roman"/>
-          <w:sz w:val="28"/>
-          <w:szCs w:val="28"/>
-          <w:lang w:val="uk-UA"/>
-        </w:rPr>
-        <w:t>&lt;artifactId&gt;apache-jena-libs&lt;/artifactId&gt;</w:t>
-      </w:r>
-    </w:p>
-    <w:p>
-      <w:pPr>
-        <w:pStyle w:val="Default"/>
-        <w:spacing w:line="360" w:lineRule="auto"/>
-        <w:rPr>
-          <w:rFonts w:ascii="Times New Roman" w:eastAsia="Times New Roman" w:hAnsi="Times New Roman" w:cs="Times New Roman"/>
-          <w:sz w:val="28"/>
-          <w:szCs w:val="28"/>
-          <w:lang w:val="uk-UA"/>
-        </w:rPr>
-      </w:pPr>
-      <w:r>
-        <w:rPr>
-          <w:rFonts w:ascii="Times New Roman" w:eastAsia="Times New Roman" w:hAnsi="Times New Roman" w:cs="Times New Roman"/>
-          <w:sz w:val="28"/>
-          <w:szCs w:val="28"/>
-          <w:lang w:val="uk-UA"/>
-        </w:rPr>
-        <w:tab/>
-      </w:r>
-      <w:r>
-        <w:rPr>
-          <w:rFonts w:ascii="Times New Roman" w:hAnsi="Times New Roman"/>
-          <w:sz w:val="28"/>
-          <w:szCs w:val="28"/>
-          <w:lang w:val="uk-UA"/>
-        </w:rPr>
-        <w:t>&lt;version&gt;3.2.0&lt;/version&gt;</w:t>
-      </w:r>
-    </w:p>
-    <w:p>
-      <w:pPr>
-        <w:pStyle w:val="Default"/>
-        <w:spacing w:line="360" w:lineRule="auto"/>
-        <w:rPr>
-          <w:rFonts w:ascii="Times New Roman" w:eastAsia="Times New Roman" w:hAnsi="Times New Roman" w:cs="Times New Roman"/>
-          <w:sz w:val="28"/>
-          <w:szCs w:val="28"/>
-          <w:lang w:val="uk-UA"/>
-        </w:rPr>
-      </w:pPr>
-      <w:r>
-        <w:rPr>
-          <w:rFonts w:ascii="Times New Roman" w:eastAsia="Times New Roman" w:hAnsi="Times New Roman" w:cs="Times New Roman"/>
-          <w:sz w:val="28"/>
-          <w:szCs w:val="28"/>
-          <w:lang w:val="uk-UA"/>
-        </w:rPr>
-        <w:tab/>
-      </w:r>
-      <w:r>
-        <w:rPr>
-          <w:rFonts w:ascii="Times New Roman" w:hAnsi="Times New Roman"/>
-          <w:sz w:val="28"/>
-          <w:szCs w:val="28"/>
-          <w:lang w:val="uk-UA"/>
-        </w:rPr>
-        <w:t>&lt;type&gt;pom&lt;/type&gt;</w:t>
-      </w:r>
-    </w:p>
-    <w:p>
-      <w:pPr>
-        <w:pStyle w:val="Default"/>
-        <w:spacing w:line="360" w:lineRule="auto"/>
-        <w:rPr>
-          <w:rFonts w:ascii="Times New Roman" w:eastAsia="Times New Roman" w:hAnsi="Times New Roman" w:cs="Times New Roman"/>
-          <w:sz w:val="28"/>
-          <w:szCs w:val="28"/>
-          <w:lang w:val="uk-UA"/>
-        </w:rPr>
-      </w:pPr>
-      <w:r>
-        <w:rPr>
-          <w:rFonts w:ascii="Times New Roman" w:hAnsi="Times New Roman"/>
-          <w:sz w:val="28"/>
-          <w:szCs w:val="28"/>
-          <w:lang w:val="uk-UA"/>
-        </w:rPr>
-        <w:t>&lt;/dependency&gt;</w:t>
-      </w:r>
-    </w:p>
-    <w:p>
-      <w:pPr>
-        <w:pStyle w:val="Default"/>
-        <w:spacing w:line="360" w:lineRule="auto"/>
-        <w:rPr>
-          <w:rFonts w:ascii="Times New Roman" w:eastAsia="Times New Roman" w:hAnsi="Times New Roman" w:cs="Times New Roman"/>
-          <w:sz w:val="28"/>
-          <w:szCs w:val="28"/>
-          <w:lang w:val="uk-UA"/>
-        </w:rPr>
-      </w:pPr>
-    </w:p>
-    <w:p>
-      <w:pPr>
-        <w:pStyle w:val="Default"/>
-        <w:spacing w:line="360" w:lineRule="auto"/>
-        <w:rPr>
-          <w:rFonts w:ascii="Times New Roman" w:eastAsia="Times New Roman" w:hAnsi="Times New Roman" w:cs="Times New Roman"/>
-          <w:sz w:val="28"/>
-          <w:szCs w:val="28"/>
-          <w:lang w:val="uk-UA"/>
-        </w:rPr>
-      </w:pPr>
-    </w:p>
-    <w:p>
-      <w:pPr>
-        <w:pStyle w:val="Paragraph"/>
-        <w:rPr>
-          <w:lang w:val="uk-UA"/>
-        </w:rPr>
-      </w:pPr>
-      <w:r>
-        <w:rPr>
-          <w:lang w:val="uk-UA"/>
-        </w:rPr>
-        <w:tab/>
-      </w:r>
-      <w:bookmarkStart w:id="42" w:name="_Toc483566914"/>
-      <w:r>
-        <w:rPr>
-          <w:lang w:val="uk-UA"/>
-        </w:rPr>
-        <w:t>2.3.2 Встановлення відповідних залежностей і запуск проекту на jdk 8</w:t>
-      </w:r>
-      <w:bookmarkEnd w:id="42"/>
     </w:p>
     <w:p>
       <w:pPr>
@@ -23903,14 +23901,14 @@
         </w:rPr>
         <w:tab/>
       </w:r>
-      <w:bookmarkStart w:id="43" w:name="_Toc483566915"/>
+      <w:bookmarkStart w:id="42" w:name="_Toc483566915"/>
       <w:r>
         <w:rPr>
           <w:lang w:val="uk-UA"/>
         </w:rPr>
         <w:t>2.3.3 Розширення користувацького інтерфейсу</w:t>
       </w:r>
-      <w:bookmarkEnd w:id="43"/>
+      <w:bookmarkEnd w:id="42"/>
     </w:p>
     <w:p>
       <w:pPr>
@@ -24649,14 +24647,14 @@
         <w:lastRenderedPageBreak/>
         <w:tab/>
       </w:r>
-      <w:bookmarkStart w:id="44" w:name="_Toc483566916"/>
+      <w:bookmarkStart w:id="43" w:name="_Toc483566916"/>
       <w:r>
         <w:rPr>
           <w:lang w:val="uk-UA"/>
         </w:rPr>
         <w:t>2.3.4 Створення класів для конвертації UML в OWL із застосуванням розробленого алгоритму</w:t>
       </w:r>
-      <w:bookmarkEnd w:id="44"/>
+      <w:bookmarkEnd w:id="43"/>
     </w:p>
     <w:p>
       <w:pPr>
@@ -25806,14 +25804,14 @@
           <w:lang w:val="uk-UA"/>
         </w:rPr>
       </w:pPr>
-      <w:bookmarkStart w:id="45" w:name="_Toc483566917"/>
+      <w:bookmarkStart w:id="44" w:name="_Toc483566917"/>
       <w:r>
         <w:rPr>
           <w:lang w:val="uk-UA"/>
         </w:rPr>
         <w:t>2.3.5 Впровадження створених класів в інфраструктуру ArgoUML</w:t>
       </w:r>
-      <w:bookmarkEnd w:id="45"/>
+      <w:bookmarkEnd w:id="44"/>
     </w:p>
     <w:p>
       <w:pPr>
@@ -25954,7 +25952,7 @@
         </w:rPr>
         <w:tab/>
       </w:r>
-      <w:bookmarkStart w:id="46" w:name="_Toc483566918"/>
+      <w:bookmarkStart w:id="45" w:name="_Toc483566918"/>
       <w:r>
         <w:rPr>
           <w:rFonts w:eastAsia="Arial Unicode MS" w:cs="Arial Unicode MS"/>
@@ -25962,7 +25960,7 @@
         </w:rPr>
         <w:t>2.4. Висновок</w:t>
       </w:r>
-      <w:bookmarkEnd w:id="46"/>
+      <w:bookmarkEnd w:id="45"/>
     </w:p>
     <w:p>
       <w:pPr>
@@ -26331,7 +26329,7 @@
           <w:lang w:val="uk-UA"/>
         </w:rPr>
       </w:pPr>
-      <w:bookmarkStart w:id="47" w:name="_Toc483566919"/>
+      <w:bookmarkStart w:id="46" w:name="_Toc483566919"/>
       <w:r>
         <w:rPr>
           <w:lang w:val="uk-UA"/>
@@ -26339,112 +26337,112 @@
         <w:lastRenderedPageBreak/>
         <w:t>3 ЕКСПЕРИМЕНТАЛЬНА ПЕРЕВІРКА РОБОТИ ARGOUML ПІСЛЯ РОЗШИРЕННЯ ФУНКЦІОНАЛЬНОСТІ</w:t>
       </w:r>
+      <w:bookmarkEnd w:id="46"/>
+    </w:p>
+    <w:p>
+      <w:pPr>
+        <w:pStyle w:val="Body"/>
+        <w:spacing w:line="360" w:lineRule="auto"/>
+        <w:jc w:val="both"/>
+        <w:rPr>
+          <w:rFonts w:ascii="Times New Roman" w:eastAsia="Times New Roman" w:hAnsi="Times New Roman" w:cs="Times New Roman"/>
+          <w:sz w:val="28"/>
+          <w:szCs w:val="28"/>
+          <w:lang w:val="uk-UA"/>
+        </w:rPr>
+      </w:pPr>
+    </w:p>
+    <w:p>
+      <w:pPr>
+        <w:pStyle w:val="Body"/>
+        <w:spacing w:line="360" w:lineRule="auto"/>
+        <w:jc w:val="both"/>
+        <w:rPr>
+          <w:rFonts w:ascii="Times New Roman" w:eastAsia="Times New Roman" w:hAnsi="Times New Roman" w:cs="Times New Roman"/>
+          <w:sz w:val="28"/>
+          <w:szCs w:val="28"/>
+          <w:lang w:val="uk-UA"/>
+        </w:rPr>
+      </w:pPr>
+    </w:p>
+    <w:p>
+      <w:pPr>
+        <w:pStyle w:val="Body"/>
+        <w:spacing w:line="360" w:lineRule="auto"/>
+        <w:jc w:val="both"/>
+        <w:rPr>
+          <w:rFonts w:ascii="Times New Roman" w:eastAsia="Times New Roman" w:hAnsi="Times New Roman" w:cs="Times New Roman"/>
+          <w:sz w:val="28"/>
+          <w:szCs w:val="28"/>
+          <w:lang w:val="uk-UA"/>
+        </w:rPr>
+      </w:pPr>
+      <w:r>
+        <w:rPr>
+          <w:rFonts w:ascii="Times New Roman" w:hAnsi="Times New Roman"/>
+          <w:sz w:val="28"/>
+          <w:szCs w:val="28"/>
+          <w:lang w:val="uk-UA"/>
+        </w:rPr>
+        <w:t xml:space="preserve"> </w:t>
+      </w:r>
+      <w:r>
+        <w:rPr>
+          <w:rFonts w:ascii="Times New Roman" w:hAnsi="Times New Roman"/>
+          <w:sz w:val="28"/>
+          <w:szCs w:val="28"/>
+          <w:lang w:val="uk-UA"/>
+        </w:rPr>
+        <w:tab/>
+        <w:t xml:space="preserve">У цьому розділі будуть розглянуті етапи експериментальної перевірки проекту. Будуть наведені основні підготовчі частини для проведення експерименту та показані результати його роботи. Також буде розглянутий план подальшого покращення та надання нового функціоналу поточному проекту, приблизні шляхи для його впровадження, а також нові ідеї які можуть бути втілені в життя у наступних версіях програмного продукту. </w:t>
+      </w:r>
+    </w:p>
+    <w:p>
+      <w:pPr>
+        <w:pStyle w:val="Body"/>
+        <w:spacing w:line="360" w:lineRule="auto"/>
+        <w:rPr>
+          <w:rFonts w:ascii="Times New Roman" w:eastAsia="Times New Roman" w:hAnsi="Times New Roman" w:cs="Times New Roman"/>
+          <w:sz w:val="28"/>
+          <w:szCs w:val="28"/>
+          <w:lang w:val="uk-UA"/>
+        </w:rPr>
+      </w:pPr>
+    </w:p>
+    <w:p>
+      <w:pPr>
+        <w:pStyle w:val="Body"/>
+        <w:spacing w:line="360" w:lineRule="auto"/>
+        <w:rPr>
+          <w:rFonts w:ascii="Times New Roman" w:eastAsia="Times New Roman" w:hAnsi="Times New Roman" w:cs="Times New Roman"/>
+          <w:sz w:val="28"/>
+          <w:szCs w:val="28"/>
+          <w:lang w:val="uk-UA"/>
+        </w:rPr>
+      </w:pPr>
+    </w:p>
+    <w:p>
+      <w:pPr>
+        <w:pStyle w:val="Subheading"/>
+        <w:rPr>
+          <w:lang w:val="uk-UA"/>
+        </w:rPr>
+      </w:pPr>
+      <w:r>
+        <w:rPr>
+          <w:lang w:val="uk-UA"/>
+        </w:rPr>
+        <w:tab/>
+      </w:r>
+      <w:bookmarkStart w:id="47" w:name="_Toc483566920"/>
+      <w:r>
+        <w:rPr>
+          <w:rFonts w:eastAsia="Arial Unicode MS" w:cs="Arial Unicode MS"/>
+          <w:lang w:val="uk-UA"/>
+        </w:rPr>
+        <w:t>3.1 Підготовка до експерименту</w:t>
+      </w:r>
       <w:bookmarkEnd w:id="47"/>
-    </w:p>
-    <w:p>
-      <w:pPr>
-        <w:pStyle w:val="Body"/>
-        <w:spacing w:line="360" w:lineRule="auto"/>
-        <w:jc w:val="both"/>
-        <w:rPr>
-          <w:rFonts w:ascii="Times New Roman" w:eastAsia="Times New Roman" w:hAnsi="Times New Roman" w:cs="Times New Roman"/>
-          <w:sz w:val="28"/>
-          <w:szCs w:val="28"/>
-          <w:lang w:val="uk-UA"/>
-        </w:rPr>
-      </w:pPr>
-    </w:p>
-    <w:p>
-      <w:pPr>
-        <w:pStyle w:val="Body"/>
-        <w:spacing w:line="360" w:lineRule="auto"/>
-        <w:jc w:val="both"/>
-        <w:rPr>
-          <w:rFonts w:ascii="Times New Roman" w:eastAsia="Times New Roman" w:hAnsi="Times New Roman" w:cs="Times New Roman"/>
-          <w:sz w:val="28"/>
-          <w:szCs w:val="28"/>
-          <w:lang w:val="uk-UA"/>
-        </w:rPr>
-      </w:pPr>
-    </w:p>
-    <w:p>
-      <w:pPr>
-        <w:pStyle w:val="Body"/>
-        <w:spacing w:line="360" w:lineRule="auto"/>
-        <w:jc w:val="both"/>
-        <w:rPr>
-          <w:rFonts w:ascii="Times New Roman" w:eastAsia="Times New Roman" w:hAnsi="Times New Roman" w:cs="Times New Roman"/>
-          <w:sz w:val="28"/>
-          <w:szCs w:val="28"/>
-          <w:lang w:val="uk-UA"/>
-        </w:rPr>
-      </w:pPr>
-      <w:r>
-        <w:rPr>
-          <w:rFonts w:ascii="Times New Roman" w:hAnsi="Times New Roman"/>
-          <w:sz w:val="28"/>
-          <w:szCs w:val="28"/>
-          <w:lang w:val="uk-UA"/>
-        </w:rPr>
-        <w:t xml:space="preserve"> </w:t>
-      </w:r>
-      <w:r>
-        <w:rPr>
-          <w:rFonts w:ascii="Times New Roman" w:hAnsi="Times New Roman"/>
-          <w:sz w:val="28"/>
-          <w:szCs w:val="28"/>
-          <w:lang w:val="uk-UA"/>
-        </w:rPr>
-        <w:tab/>
-        <w:t xml:space="preserve">У цьому розділі будуть розглянуті етапи експериментальної перевірки проекту. Будуть наведені основні підготовчі частини для проведення експерименту та показані результати його роботи. Також буде розглянутий план подальшого покращення та надання нового функціоналу поточному проекту, приблизні шляхи для його впровадження, а також нові ідеї які можуть бути втілені в життя у наступних версіях програмного продукту. </w:t>
-      </w:r>
-    </w:p>
-    <w:p>
-      <w:pPr>
-        <w:pStyle w:val="Body"/>
-        <w:spacing w:line="360" w:lineRule="auto"/>
-        <w:rPr>
-          <w:rFonts w:ascii="Times New Roman" w:eastAsia="Times New Roman" w:hAnsi="Times New Roman" w:cs="Times New Roman"/>
-          <w:sz w:val="28"/>
-          <w:szCs w:val="28"/>
-          <w:lang w:val="uk-UA"/>
-        </w:rPr>
-      </w:pPr>
-    </w:p>
-    <w:p>
-      <w:pPr>
-        <w:pStyle w:val="Body"/>
-        <w:spacing w:line="360" w:lineRule="auto"/>
-        <w:rPr>
-          <w:rFonts w:ascii="Times New Roman" w:eastAsia="Times New Roman" w:hAnsi="Times New Roman" w:cs="Times New Roman"/>
-          <w:sz w:val="28"/>
-          <w:szCs w:val="28"/>
-          <w:lang w:val="uk-UA"/>
-        </w:rPr>
-      </w:pPr>
-    </w:p>
-    <w:p>
-      <w:pPr>
-        <w:pStyle w:val="Subheading"/>
-        <w:rPr>
-          <w:lang w:val="uk-UA"/>
-        </w:rPr>
-      </w:pPr>
-      <w:r>
-        <w:rPr>
-          <w:lang w:val="uk-UA"/>
-        </w:rPr>
-        <w:tab/>
-      </w:r>
-      <w:bookmarkStart w:id="48" w:name="_Toc483566920"/>
-      <w:r>
-        <w:rPr>
-          <w:rFonts w:eastAsia="Arial Unicode MS" w:cs="Arial Unicode MS"/>
-          <w:lang w:val="uk-UA"/>
-        </w:rPr>
-        <w:t>3.1 Підготовка до експерименту</w:t>
-      </w:r>
-      <w:bookmarkEnd w:id="48"/>
     </w:p>
     <w:p>
       <w:pPr>
@@ -26473,14 +26471,14 @@
         </w:rPr>
         <w:tab/>
       </w:r>
-      <w:bookmarkStart w:id="49" w:name="_Toc483566921"/>
+      <w:bookmarkStart w:id="48" w:name="_Toc483566921"/>
       <w:r>
         <w:rPr>
           <w:lang w:val="uk-UA"/>
         </w:rPr>
         <w:t>3.1.1 Отримання вихідних даних парсера тексту у форматі XMI</w:t>
       </w:r>
-      <w:bookmarkEnd w:id="49"/>
+      <w:bookmarkEnd w:id="48"/>
     </w:p>
     <w:p>
       <w:pPr>
@@ -26871,14 +26869,14 @@
         </w:rPr>
         <w:tab/>
       </w:r>
-      <w:bookmarkStart w:id="50" w:name="_Toc483566922"/>
+      <w:bookmarkStart w:id="49" w:name="_Toc483566922"/>
       <w:r>
         <w:rPr>
           <w:lang w:val="uk-UA"/>
         </w:rPr>
         <w:t>3.1.2 Імпорт XMI файлу</w:t>
       </w:r>
-      <w:bookmarkEnd w:id="50"/>
+      <w:bookmarkEnd w:id="49"/>
     </w:p>
     <w:p>
       <w:pPr>
@@ -27153,7 +27151,25 @@
           <w:szCs w:val="28"/>
           <w:lang w:val="uk-UA"/>
         </w:rPr>
-        <w:t xml:space="preserve">коректного розташовання елементів UML діаграми, після її відображення у робочій області ArgoUML, можна спробувати скористатися алгоритмом авторозміщення з дипломної роботи [22]. На </w:t>
+        <w:t>коректного розташ</w:t>
+      </w:r>
+      <w:r>
+        <w:rPr>
+          <w:rFonts w:ascii="Times New Roman" w:hAnsi="Times New Roman"/>
+          <w:sz w:val="28"/>
+          <w:szCs w:val="28"/>
+          <w:lang w:val="uk-UA"/>
+        </w:rPr>
+        <w:t>у</w:t>
+      </w:r>
+      <w:r>
+        <w:rPr>
+          <w:rFonts w:ascii="Times New Roman" w:hAnsi="Times New Roman"/>
+          <w:sz w:val="28"/>
+          <w:szCs w:val="28"/>
+          <w:lang w:val="uk-UA"/>
+        </w:rPr>
+        <w:t xml:space="preserve">вання елементів UML діаграми, після її відображення у робочій області ArgoUML, можна спробувати скористатися алгоритмом авторозміщення з дипломної роботи [22]. На </w:t>
       </w:r>
       <w:r>
         <w:rPr>
@@ -27171,7 +27187,24 @@
           <w:szCs w:val="28"/>
           <w:lang w:val="uk-UA"/>
         </w:rPr>
-        <w:t xml:space="preserve"> показано як це можна зробити за допомогою меню Arrange —&gt; Layout.</w:t>
+        <w:t xml:space="preserve"> показано як це можна зробити за допомогою меню Arrange —&gt; </w:t>
+      </w:r>
+      <w:r>
+        <w:rPr>
+          <w:rFonts w:ascii="Times New Roman" w:hAnsi="Times New Roman"/>
+          <w:sz w:val="28"/>
+          <w:szCs w:val="28"/>
+        </w:rPr>
+        <w:t xml:space="preserve">Smart </w:t>
+      </w:r>
+      <w:r>
+        <w:rPr>
+          <w:rFonts w:ascii="Times New Roman" w:hAnsi="Times New Roman"/>
+          <w:sz w:val="28"/>
+          <w:szCs w:val="28"/>
+          <w:lang w:val="uk-UA"/>
+        </w:rPr>
+        <w:t>Layout.</w:t>
       </w:r>
     </w:p>
     <w:p>
@@ -27369,14 +27402,14 @@
         </w:rPr>
         <w:tab/>
       </w:r>
-      <w:bookmarkStart w:id="51" w:name="_Toc483566923"/>
+      <w:bookmarkStart w:id="50" w:name="_Toc483566923"/>
       <w:r>
         <w:rPr>
           <w:lang w:val="uk-UA"/>
         </w:rPr>
         <w:t>3.1.3 Аналіз та перевірка адекватності імпортованих даних</w:t>
       </w:r>
-      <w:bookmarkEnd w:id="51"/>
+      <w:bookmarkEnd w:id="50"/>
     </w:p>
     <w:p>
       <w:pPr>
@@ -28203,7 +28236,7 @@
         <w:lastRenderedPageBreak/>
         <w:tab/>
       </w:r>
-      <w:bookmarkStart w:id="52" w:name="_Toc483566924"/>
+      <w:bookmarkStart w:id="51" w:name="_Toc483566924"/>
       <w:r>
         <w:rPr>
           <w:rFonts w:eastAsia="Arial Unicode MS" w:cs="Arial Unicode MS"/>
@@ -28211,7 +28244,7 @@
         </w:rPr>
         <w:t>3.2 Етапи проведення експерименту</w:t>
       </w:r>
-      <w:bookmarkEnd w:id="52"/>
+      <w:bookmarkEnd w:id="51"/>
     </w:p>
     <w:p>
       <w:pPr>
@@ -28240,14 +28273,14 @@
         </w:rPr>
         <w:tab/>
       </w:r>
-      <w:bookmarkStart w:id="53" w:name="_Toc483566925"/>
+      <w:bookmarkStart w:id="52" w:name="_Toc483566925"/>
       <w:r>
         <w:rPr>
           <w:lang w:val="uk-UA"/>
         </w:rPr>
         <w:t>3.2.1 Аналіз і редагування UML діаграми класів засобами ArgoUML, відповідно до вимог предметної області</w:t>
       </w:r>
-      <w:bookmarkEnd w:id="53"/>
+      <w:bookmarkEnd w:id="52"/>
     </w:p>
     <w:p>
       <w:pPr>
@@ -29816,14 +29849,14 @@
         </w:rPr>
         <w:tab/>
       </w:r>
-      <w:bookmarkStart w:id="54" w:name="_Toc483566926"/>
+      <w:bookmarkStart w:id="53" w:name="_Toc483566926"/>
       <w:r>
         <w:rPr>
           <w:lang w:val="uk-UA"/>
         </w:rPr>
         <w:t>3.2.2 Експорт відредагованої діаграми у формат OWL</w:t>
       </w:r>
-      <w:bookmarkEnd w:id="54"/>
+      <w:bookmarkEnd w:id="53"/>
     </w:p>
     <w:p>
       <w:pPr>
@@ -30159,7 +30192,7 @@
         <w:lastRenderedPageBreak/>
         <w:tab/>
       </w:r>
-      <w:bookmarkStart w:id="55" w:name="_Toc483566927"/>
+      <w:bookmarkStart w:id="54" w:name="_Toc483566927"/>
       <w:r>
         <w:rPr>
           <w:rFonts w:eastAsia="Arial Unicode MS" w:cs="Arial Unicode MS"/>
@@ -30167,7 +30200,7 @@
         </w:rPr>
         <w:t>3.3 Аналіз і оцінка</w:t>
       </w:r>
-      <w:bookmarkEnd w:id="55"/>
+      <w:bookmarkEnd w:id="54"/>
     </w:p>
     <w:p>
       <w:pPr>
@@ -30197,14 +30230,14 @@
         </w:rPr>
         <w:tab/>
       </w:r>
-      <w:bookmarkStart w:id="56" w:name="_Toc483566928"/>
+      <w:bookmarkStart w:id="55" w:name="_Toc483566928"/>
       <w:r>
         <w:rPr>
           <w:lang w:val="uk-UA"/>
         </w:rPr>
         <w:t>3.3.1 Використовуємо Protégé для візуального представлення та перевірки даних</w:t>
       </w:r>
-      <w:bookmarkEnd w:id="56"/>
+      <w:bookmarkEnd w:id="55"/>
     </w:p>
     <w:p>
       <w:pPr>
@@ -31113,7 +31146,16 @@
           <w:szCs w:val="28"/>
           <w:lang w:val="uk-UA"/>
         </w:rPr>
-        <w:t>рисунок</w:t>
+        <w:t>Р</w:t>
+      </w:r>
+      <w:r>
+        <w:rPr>
+          <w:rFonts w:ascii="Times New Roman" w:hAnsi="Times New Roman"/>
+          <w:sz w:val="28"/>
+          <w:szCs w:val="28"/>
+          <w:lang w:val="uk-UA"/>
+        </w:rPr>
+        <w:t>исунок</w:t>
       </w:r>
       <w:r>
         <w:rPr>
@@ -31298,7 +31340,16 @@
           <w:szCs w:val="28"/>
           <w:lang w:val="uk-UA"/>
         </w:rPr>
-        <w:t>рисунок</w:t>
+        <w:t>Р</w:t>
+      </w:r>
+      <w:r>
+        <w:rPr>
+          <w:rFonts w:ascii="Times New Roman" w:hAnsi="Times New Roman"/>
+          <w:sz w:val="28"/>
+          <w:szCs w:val="28"/>
+          <w:lang w:val="uk-UA"/>
+        </w:rPr>
+        <w:t>исунок</w:t>
       </w:r>
       <w:r>
         <w:rPr>
@@ -32270,14 +32321,14 @@
         <w:lastRenderedPageBreak/>
         <w:tab/>
       </w:r>
-      <w:bookmarkStart w:id="57" w:name="_Toc483566929"/>
+      <w:bookmarkStart w:id="56" w:name="_Toc483566929"/>
       <w:r>
         <w:rPr>
           <w:lang w:val="uk-UA"/>
         </w:rPr>
         <w:t>3.3.2 Перевірка відповідності OWL даних встановленим правилам конвертації</w:t>
       </w:r>
-      <w:bookmarkEnd w:id="57"/>
+      <w:bookmarkEnd w:id="56"/>
     </w:p>
     <w:p>
       <w:pPr>
@@ -32380,14 +32431,14 @@
         </w:rPr>
         <w:tab/>
       </w:r>
-      <w:bookmarkStart w:id="58" w:name="_Toc483566930"/>
+      <w:bookmarkStart w:id="57" w:name="_Toc483566930"/>
       <w:r>
         <w:rPr>
           <w:lang w:val="uk-UA"/>
         </w:rPr>
         <w:t>3.3.3 Анліз отриманих онтологій у відповідності до вимог предметної області</w:t>
       </w:r>
-      <w:bookmarkEnd w:id="58"/>
+      <w:bookmarkEnd w:id="57"/>
     </w:p>
     <w:p>
       <w:pPr>
@@ -32877,7 +32928,29 @@
           <w:szCs w:val="28"/>
           <w:lang w:val="uk-UA"/>
         </w:rPr>
-        <w:t>OWL формат (конвертовано за допомогою ArgoUML), можемо почати графічний аналіз отриманої онтології з тексту природною мовою [1] на відповідність вимогам. Для цього процесу було обрано OWLDiff плагін встановлений як розширеня для інструменту Protégé.</w:t>
+        <w:t xml:space="preserve">OWL формат (конвертовано за допомогою ArgoUML), можемо почати графічний аналіз отриманої онтології з тексту природною мовою [1] на відповідність вимогам. Для цього процесу було обрано OWLDiff плагін встановлений як </w:t>
+      </w:r>
+      <w:r>
+        <w:rPr>
+          <w:rStyle w:val="Hyperlink1"/>
+          <w:rFonts w:ascii="Times New Roman" w:hAnsi="Times New Roman"/>
+          <w:sz w:val="28"/>
+          <w:szCs w:val="28"/>
+          <w:lang w:val="uk-UA"/>
+        </w:rPr>
+        <w:t>розширення</w:t>
+      </w:r>
+      <w:bookmarkStart w:id="58" w:name="_GoBack"/>
+      <w:bookmarkEnd w:id="58"/>
+      <w:r>
+        <w:rPr>
+          <w:rStyle w:val="Hyperlink1"/>
+          <w:rFonts w:ascii="Times New Roman" w:hAnsi="Times New Roman"/>
+          <w:sz w:val="28"/>
+          <w:szCs w:val="28"/>
+          <w:lang w:val="uk-UA"/>
+        </w:rPr>
+        <w:t xml:space="preserve"> для інструменту Protégé.</w:t>
       </w:r>
     </w:p>
     <w:p>
@@ -51671,7 +51744,7 @@
         <w:sz w:val="28"/>
         <w:szCs w:val="28"/>
       </w:rPr>
-      <w:t>11</w:t>
+      <w:t>12</w:t>
     </w:r>
     <w:r>
       <w:rPr>
@@ -51732,7 +51805,7 @@
       <w:rPr>
         <w:noProof/>
       </w:rPr>
-      <w:t>13</w:t>
+      <w:t>26</w:t>
     </w:r>
     <w:r>
       <w:fldChar w:fldCharType="end"/>
@@ -51771,7 +51844,7 @@
       <w:rPr>
         <w:noProof/>
       </w:rPr>
-      <w:t>27</w:t>
+      <w:t>47</w:t>
     </w:r>
     <w:r>
       <w:fldChar w:fldCharType="end"/>
@@ -51810,7 +51883,7 @@
       <w:rPr>
         <w:noProof/>
       </w:rPr>
-      <w:t>48</w:t>
+      <w:t>71</w:t>
     </w:r>
     <w:r>
       <w:fldChar w:fldCharType="end"/>
@@ -52379,7 +52452,7 @@
   <w:num w:numId="3">
     <w:abstractNumId w:val="0"/>
     <w:lvlOverride w:ilvl="0">
-      <w:lvl w:ilvl="0" w:tplc="D7CA238A">
+      <w:lvl w:ilvl="0" w:tplc="6FA465AE">
         <w:start w:val="1"/>
         <w:numFmt w:val="bullet"/>
         <w:lvlText w:val="-"/>
@@ -52408,7 +52481,7 @@
       </w:lvl>
     </w:lvlOverride>
     <w:lvlOverride w:ilvl="1">
-      <w:lvl w:ilvl="1" w:tplc="C6541E36">
+      <w:lvl w:ilvl="1" w:tplc="58AC2798">
         <w:start w:val="1"/>
         <w:numFmt w:val="bullet"/>
         <w:lvlText w:val="-"/>
@@ -52437,7 +52510,7 @@
       </w:lvl>
     </w:lvlOverride>
     <w:lvlOverride w:ilvl="2">
-      <w:lvl w:ilvl="2" w:tplc="6FBAADAE">
+      <w:lvl w:ilvl="2" w:tplc="6CE61D30">
         <w:start w:val="1"/>
         <w:numFmt w:val="bullet"/>
         <w:lvlText w:val="-"/>
@@ -52466,7 +52539,7 @@
       </w:lvl>
     </w:lvlOverride>
     <w:lvlOverride w:ilvl="3">
-      <w:lvl w:ilvl="3" w:tplc="90D0EDEA">
+      <w:lvl w:ilvl="3" w:tplc="1082AFA0">
         <w:start w:val="1"/>
         <w:numFmt w:val="bullet"/>
         <w:lvlText w:val="-"/>
@@ -52495,7 +52568,7 @@
       </w:lvl>
     </w:lvlOverride>
     <w:lvlOverride w:ilvl="4">
-      <w:lvl w:ilvl="4" w:tplc="C246AC64">
+      <w:lvl w:ilvl="4" w:tplc="26D875A4">
         <w:start w:val="1"/>
         <w:numFmt w:val="bullet"/>
         <w:lvlText w:val="-"/>
@@ -52524,7 +52597,7 @@
       </w:lvl>
     </w:lvlOverride>
     <w:lvlOverride w:ilvl="5">
-      <w:lvl w:ilvl="5" w:tplc="F1CCAC50">
+      <w:lvl w:ilvl="5" w:tplc="ABEABE04">
         <w:start w:val="1"/>
         <w:numFmt w:val="bullet"/>
         <w:lvlText w:val="-"/>
@@ -52553,7 +52626,7 @@
       </w:lvl>
     </w:lvlOverride>
     <w:lvlOverride w:ilvl="6">
-      <w:lvl w:ilvl="6" w:tplc="EA4ACE6C">
+      <w:lvl w:ilvl="6" w:tplc="1A6AC72C">
         <w:start w:val="1"/>
         <w:numFmt w:val="bullet"/>
         <w:lvlText w:val="-"/>
@@ -52582,7 +52655,7 @@
       </w:lvl>
     </w:lvlOverride>
     <w:lvlOverride w:ilvl="7">
-      <w:lvl w:ilvl="7" w:tplc="A7C4A8EA">
+      <w:lvl w:ilvl="7" w:tplc="6BC28496">
         <w:start w:val="1"/>
         <w:numFmt w:val="bullet"/>
         <w:lvlText w:val="-"/>
@@ -52611,7 +52684,7 @@
       </w:lvl>
     </w:lvlOverride>
     <w:lvlOverride w:ilvl="8">
-      <w:lvl w:ilvl="8" w:tplc="828CDE4A">
+      <w:lvl w:ilvl="8" w:tplc="CDE08086">
         <w:start w:val="1"/>
         <w:numFmt w:val="bullet"/>
         <w:lvlText w:val="-"/>
@@ -52646,7 +52719,7 @@
   <w:num w:numId="5">
     <w:abstractNumId w:val="3"/>
     <w:lvlOverride w:ilvl="0">
-      <w:lvl w:ilvl="0" w:tplc="F4540334">
+      <w:lvl w:ilvl="0" w:tplc="8DBCEFC2">
         <w:start w:val="1"/>
         <w:numFmt w:val="decimal"/>
         <w:lvlText w:val="%1."/>
@@ -54552,7 +54625,7 @@
 </file>
 
 <file path=customXml/itemProps1.xml><?xml version="1.0" encoding="utf-8"?>
-<ds:datastoreItem xmlns:ds="http://schemas.openxmlformats.org/officeDocument/2006/customXml" ds:itemID="{7924ECA7-F5AC-C440-A434-F434FCC060E0}">
+<ds:datastoreItem xmlns:ds="http://schemas.openxmlformats.org/officeDocument/2006/customXml" ds:itemID="{C30F5626-CCD7-9A49-A820-7FE91E504B8D}">
   <ds:schemaRefs>
     <ds:schemaRef ds:uri="http://schemas.openxmlformats.org/officeDocument/2006/bibliography"/>
   </ds:schemaRefs>

</xml_diff>